<commit_message>
- Modified the HTTP header regexes to deal with HTTP servers that don’t put spaces after the Host header name - Modified to allow the user to disable the HTTP parsing during processing. Use the toolbar button to set - Modified to stop processing sessions after a user configurable session size. Use the toolbar drop down. - Modified allow the processing of only sessions that are from IP’s (both source and destination) that are not in the RFC 1918 private ranges e.g. remote connections. Use the toolbar button to set - Added Geo IP locations using the MaxMind GeoLite data (http://www.maxmind.com) - Updated the session reconstruction code from the wireshark code e.g. /epan/follow.c - Updated Winpcap dependencies from 4.1.0.2100 to 4.1.2980 - Removed the protobuf storage to increase the processing speed - Modified to process the FIN packets from a TCP session so that sessions can be completed earlier
</commit_message>
<xml_diff>
--- a/Help/Help.docx
+++ b/Help/Help.docx
@@ -1,6 +1,6 @@
 
 <file path=word/document.xml><?xml version="1.0" encoding="utf-8"?>
-<w:document xmlns:wpc="http://schemas.microsoft.com/office/word/2010/wordprocessingCanvas" xmlns:mc="http://schemas.openxmlformats.org/markup-compatibility/2006" xmlns:o="urn:schemas-microsoft-com:office:office" xmlns:r="http://schemas.openxmlformats.org/officeDocument/2006/relationships" xmlns:m="http://schemas.openxmlformats.org/officeDocument/2006/math" xmlns:v="urn:schemas-microsoft-com:vml" xmlns:wp14="http://schemas.microsoft.com/office/word/2010/wordprocessingDrawing" xmlns:wp="http://schemas.openxmlformats.org/drawingml/2006/wordprocessingDrawing" xmlns:w10="urn:schemas-microsoft-com:office:word" xmlns:w="http://schemas.openxmlformats.org/wordprocessingml/2006/main" xmlns:w14="http://schemas.microsoft.com/office/word/2010/wordml" xmlns:wpg="http://schemas.microsoft.com/office/word/2010/wordprocessingGroup" xmlns:wpi="http://schemas.microsoft.com/office/word/2010/wordprocessingInk" xmlns:wne="http://schemas.microsoft.com/office/word/2006/wordml" xmlns:wps="http://schemas.microsoft.com/office/word/2010/wordprocessingShape" mc:Ignorable="w14 wp14">
+<w:document xmlns:wpc="http://schemas.microsoft.com/office/word/2010/wordprocessingCanvas" xmlns:mc="http://schemas.openxmlformats.org/markup-compatibility/2006" xmlns:o="urn:schemas-microsoft-com:office:office" xmlns:r="http://schemas.openxmlformats.org/officeDocument/2006/relationships" xmlns:m="http://schemas.openxmlformats.org/officeDocument/2006/math" xmlns:v="urn:schemas-microsoft-com:vml" xmlns:wp14="http://schemas.microsoft.com/office/word/2010/wordprocessingDrawing" xmlns:wp="http://schemas.openxmlformats.org/drawingml/2006/wordprocessingDrawing" xmlns:w10="urn:schemas-microsoft-com:office:word" xmlns:w="http://schemas.openxmlformats.org/wordprocessingml/2006/main" xmlns:w14="http://schemas.microsoft.com/office/word/2010/wordml" xmlns:w15="http://schemas.microsoft.com/office/word/2012/wordml" xmlns:wpg="http://schemas.microsoft.com/office/word/2010/wordprocessingGroup" xmlns:wpi="http://schemas.microsoft.com/office/word/2010/wordprocessingInk" xmlns:wne="http://schemas.microsoft.com/office/word/2006/wordml" xmlns:wps="http://schemas.microsoft.com/office/word/2010/wordprocessingShape" mc:Ignorable="w14 w15 wp14">
   <w:body>
     <w:sdt>
       <w:sdtPr>
@@ -22,7 +22,7 @@
               <w:lang w:eastAsia="en-GB"/>
             </w:rPr>
             <w:drawing>
-              <wp:inline distT="0" distB="0" distL="0" distR="0" wp14:anchorId="43FCA468" wp14:editId="4E3BF861">
+              <wp:inline distT="0" distB="0" distL="0" distR="0" wp14:anchorId="4C7408A7" wp14:editId="1A7CC164">
                 <wp:extent cx="2524478" cy="762106"/>
                 <wp:effectExtent l="0" t="0" r="9525" b="0"/>
                 <wp:docPr id="1" name="Picture 1"/>
@@ -37,7 +37,7 @@
                         <pic:cNvPicPr/>
                       </pic:nvPicPr>
                       <pic:blipFill>
-                        <a:blip r:embed="rId10" cstate="print">
+                        <a:blip r:embed="rId9" cstate="print">
                           <a:extLst>
                             <a:ext uri="{28A0092B-C50C-407E-A947-70E740481C1C}">
                               <a14:useLocalDpi xmlns:a14="http://schemas.microsoft.com/office/drawing/2010/main" val="0"/>
@@ -120,6 +120,7 @@
           <w:sdt>
             <w:sdtPr>
               <w:rPr>
+                <w:rFonts w:ascii="Segoe UI" w:hAnsi="Segoe UI" w:cs="Segoe UI"/>
                 <w:b/>
                 <w:sz w:val="96"/>
                 <w:szCs w:val="96"/>
@@ -134,6 +135,7 @@
             <w:sdtContent>
               <w:r>
                 <w:rPr>
+                  <w:rFonts w:ascii="Segoe UI" w:hAnsi="Segoe UI" w:cs="Segoe UI"/>
                   <w:b/>
                   <w:sz w:val="96"/>
                   <w:szCs w:val="96"/>
@@ -253,133 +255,141 @@
             <w:rPr>
               <w:b/>
             </w:rPr>
-            <w:t>v1.0.3</w:t>
-          </w:r>
-        </w:p>
-        <w:p>
-          <w:pPr>
-            <w:pStyle w:val="ListParagraph"/>
-            <w:numPr>
-              <w:ilvl w:val="0"/>
-              <w:numId w:val="5"/>
-            </w:numPr>
-          </w:pPr>
-          <w:r>
-            <w:t>Added more user feedback whilst the parsing starts up</w:t>
-          </w:r>
-        </w:p>
-        <w:p>
-          <w:pPr>
-            <w:pStyle w:val="ListParagraph"/>
-            <w:numPr>
-              <w:ilvl w:val="0"/>
-              <w:numId w:val="5"/>
-            </w:numPr>
-          </w:pPr>
-          <w:r>
-            <w:t>Changed the thread invoking from Task.Factory.StartNew to new Thread since it seems to hang on servers</w:t>
-          </w:r>
-        </w:p>
-        <w:p>
-          <w:pPr>
-            <w:pStyle w:val="ListParagraph"/>
-            <w:numPr>
-              <w:ilvl w:val="0"/>
-              <w:numId w:val="5"/>
-            </w:numPr>
-          </w:pPr>
-          <w:r>
-            <w:t>Corrected the installer to include the missing Winpcap binaries</w:t>
-          </w:r>
-        </w:p>
-        <w:p>
-          <w:pPr>
-            <w:pStyle w:val="ListParagraph"/>
-            <w:numPr>
-              <w:ilvl w:val="0"/>
-              <w:numId w:val="5"/>
-            </w:numPr>
-          </w:pPr>
-          <w:r>
-            <w:t>Added HTTP method parsing</w:t>
-          </w:r>
-        </w:p>
-        <w:p>
-          <w:pPr>
-            <w:pStyle w:val="ListParagraph"/>
-            <w:numPr>
-              <w:ilvl w:val="0"/>
-              <w:numId w:val="5"/>
-            </w:numPr>
-          </w:pPr>
-          <w:r>
-            <w:t>Added ability to extract unique source/destination IP addresses. Accessed via context menu</w:t>
-          </w:r>
-        </w:p>
-        <w:p>
-          <w:pPr>
-            <w:pStyle w:val="ListParagraph"/>
-            <w:numPr>
-              <w:ilvl w:val="0"/>
-              <w:numId w:val="5"/>
-            </w:numPr>
-          </w:pPr>
-          <w:r>
-            <w:t>Added automatic gzip decoding to HTTP requests</w:t>
-          </w:r>
-          <w:r>
-            <w:t>. This can be disabled via the settings</w:t>
-          </w:r>
-        </w:p>
-        <w:p>
-          <w:pPr>
-            <w:pStyle w:val="ListParagraph"/>
-            <w:numPr>
-              <w:ilvl w:val="0"/>
-              <w:numId w:val="5"/>
-            </w:numPr>
-          </w:pPr>
-          <w:r>
-            <w:t>Added the ability to export the base HEX for a session</w:t>
-          </w:r>
-        </w:p>
-        <w:p>
-          <w:pPr>
-            <w:pStyle w:val="ListParagraph"/>
-            <w:numPr>
-              <w:ilvl w:val="0"/>
-              <w:numId w:val="5"/>
-            </w:numPr>
-          </w:pPr>
-          <w:r>
-            <w:t>Modified the file storage to use protobufs so one file is created per session rather than the 3 previously</w:t>
-          </w:r>
-        </w:p>
-        <w:p>
-          <w:pPr>
-            <w:pStyle w:val="ListParagraph"/>
-            <w:numPr>
-              <w:ilvl w:val="0"/>
-              <w:numId w:val="5"/>
-            </w:numPr>
-          </w:pPr>
-          <w:r>
-            <w:t>Fixed the</w:t>
-          </w:r>
-          <w:r>
-            <w:t xml:space="preserve"> Q/A key events</w:t>
-          </w:r>
-          <w:r>
-            <w:t xml:space="preserve"> as they </w:t>
-          </w:r>
-          <w:r>
-            <w:t>didn’t</w:t>
-          </w:r>
-          <w:r>
-            <w:t xml:space="preserve"> work when the data is sorted</w:t>
-          </w:r>
-          <w:r>
-            <w:t xml:space="preserve"> by a column</w:t>
+            <w:t>v1.0.4</w:t>
+          </w:r>
+        </w:p>
+        <w:p>
+          <w:pPr>
+            <w:pStyle w:val="ListParagraph"/>
+            <w:numPr>
+              <w:ilvl w:val="0"/>
+              <w:numId w:val="6"/>
+            </w:numPr>
+          </w:pPr>
+          <w:r>
+            <w:t>Modified the HTTP header regexes to deal with HTTP servers that don’t put spaces after the Host header name</w:t>
+          </w:r>
+        </w:p>
+        <w:p>
+          <w:pPr>
+            <w:pStyle w:val="ListParagraph"/>
+            <w:numPr>
+              <w:ilvl w:val="0"/>
+              <w:numId w:val="6"/>
+            </w:numPr>
+          </w:pPr>
+          <w:r>
+            <w:t>Modified to allow the user to disable the HTTP parsing during processing</w:t>
+          </w:r>
+          <w:r>
+            <w:t>.</w:t>
+          </w:r>
+          <w:r>
+            <w:t xml:space="preserve"> </w:t>
+          </w:r>
+          <w:r>
+            <w:t>Use the toolbar button to set</w:t>
+          </w:r>
+        </w:p>
+        <w:p>
+          <w:pPr>
+            <w:pStyle w:val="ListParagraph"/>
+            <w:numPr>
+              <w:ilvl w:val="0"/>
+              <w:numId w:val="6"/>
+            </w:numPr>
+          </w:pPr>
+          <w:r>
+            <w:t>Modified to stop processing sessions after a user configurable session size. Use the toolbar drop down.</w:t>
+          </w:r>
+        </w:p>
+        <w:p>
+          <w:pPr>
+            <w:pStyle w:val="ListParagraph"/>
+            <w:numPr>
+              <w:ilvl w:val="0"/>
+              <w:numId w:val="6"/>
+            </w:numPr>
+          </w:pPr>
+          <w:r>
+            <w:t>Modified allow the processing of only sessions that are from IP’s (both source and destination) that are not in the RFC 1918 private ranges e.g. remote connections. Use the toolbar button to set</w:t>
+          </w:r>
+        </w:p>
+        <w:p>
+          <w:pPr>
+            <w:pStyle w:val="ListParagraph"/>
+            <w:numPr>
+              <w:ilvl w:val="0"/>
+              <w:numId w:val="6"/>
+            </w:numPr>
+          </w:pPr>
+          <w:r>
+            <w:t xml:space="preserve">Added Geo IP locations using the MaxMind GeoLite data </w:t>
+          </w:r>
+          <w:r>
+            <w:t>(</w:t>
+          </w:r>
+          <w:hyperlink r:id="rId10" w:history="1">
+            <w:r>
+              <w:rPr>
+                <w:rStyle w:val="Hyperlink"/>
+              </w:rPr>
+              <w:t>http://www.maxmind.com</w:t>
+            </w:r>
+          </w:hyperlink>
+          <w:r>
+            <w:t>)</w:t>
+          </w:r>
+        </w:p>
+        <w:p>
+          <w:pPr>
+            <w:pStyle w:val="ListParagraph"/>
+            <w:numPr>
+              <w:ilvl w:val="0"/>
+              <w:numId w:val="6"/>
+            </w:numPr>
+          </w:pPr>
+          <w:r>
+            <w:t>Updated the session reconstruction code from the wireshark code e.g. /epan/follow.c</w:t>
+          </w:r>
+        </w:p>
+        <w:p>
+          <w:pPr>
+            <w:pStyle w:val="ListParagraph"/>
+            <w:numPr>
+              <w:ilvl w:val="0"/>
+              <w:numId w:val="6"/>
+            </w:numPr>
+          </w:pPr>
+          <w:r>
+            <w:t>Updated Winpcap dependencies from 4.1.0.2100 to 4.1.2980</w:t>
+          </w:r>
+        </w:p>
+        <w:p>
+          <w:pPr>
+            <w:pStyle w:val="ListParagraph"/>
+            <w:numPr>
+              <w:ilvl w:val="0"/>
+              <w:numId w:val="6"/>
+            </w:numPr>
+          </w:pPr>
+          <w:r>
+            <w:t>Removed the protobuf storage</w:t>
+          </w:r>
+          <w:r>
+            <w:t xml:space="preserve"> to increase the processing speed</w:t>
+          </w:r>
+        </w:p>
+        <w:p>
+          <w:pPr>
+            <w:pStyle w:val="ListParagraph"/>
+            <w:numPr>
+              <w:ilvl w:val="0"/>
+              <w:numId w:val="6"/>
+            </w:numPr>
+          </w:pPr>
+          <w:r>
+            <w:t>Modified to process the FIN packets from a TCP session so that sessions can be completed earlier</w:t>
           </w:r>
           <w:bookmarkStart w:id="0" w:name="_GoBack"/>
           <w:bookmarkEnd w:id="0"/>
@@ -394,6 +404,145 @@
             <w:rPr>
               <w:b/>
             </w:rPr>
+            <w:t>v1.0.3</w:t>
+          </w:r>
+        </w:p>
+        <w:p>
+          <w:pPr>
+            <w:pStyle w:val="ListParagraph"/>
+            <w:numPr>
+              <w:ilvl w:val="0"/>
+              <w:numId w:val="5"/>
+            </w:numPr>
+          </w:pPr>
+          <w:r>
+            <w:t>Added more user feedback whilst the parsing starts up</w:t>
+          </w:r>
+        </w:p>
+        <w:p>
+          <w:pPr>
+            <w:pStyle w:val="ListParagraph"/>
+            <w:numPr>
+              <w:ilvl w:val="0"/>
+              <w:numId w:val="5"/>
+            </w:numPr>
+          </w:pPr>
+          <w:r>
+            <w:t>Changed the thread invoking from Task.Factory.StartNew to new Thread since it seems to hang on servers</w:t>
+          </w:r>
+        </w:p>
+        <w:p>
+          <w:pPr>
+            <w:pStyle w:val="ListParagraph"/>
+            <w:numPr>
+              <w:ilvl w:val="0"/>
+              <w:numId w:val="5"/>
+            </w:numPr>
+          </w:pPr>
+          <w:r>
+            <w:t>Corrected the installer to include the missing Winpcap binaries</w:t>
+          </w:r>
+        </w:p>
+        <w:p>
+          <w:pPr>
+            <w:pStyle w:val="ListParagraph"/>
+            <w:numPr>
+              <w:ilvl w:val="0"/>
+              <w:numId w:val="5"/>
+            </w:numPr>
+          </w:pPr>
+          <w:r>
+            <w:t>Added HTTP method parsing</w:t>
+          </w:r>
+        </w:p>
+        <w:p>
+          <w:pPr>
+            <w:pStyle w:val="ListParagraph"/>
+            <w:numPr>
+              <w:ilvl w:val="0"/>
+              <w:numId w:val="5"/>
+            </w:numPr>
+          </w:pPr>
+          <w:r>
+            <w:t>Added ability to extract unique source/destination IP addresses. Accessed via context menu</w:t>
+          </w:r>
+        </w:p>
+        <w:p>
+          <w:pPr>
+            <w:pStyle w:val="ListParagraph"/>
+            <w:numPr>
+              <w:ilvl w:val="0"/>
+              <w:numId w:val="5"/>
+            </w:numPr>
+          </w:pPr>
+          <w:r>
+            <w:t>Added automatic gzip decoding to HTTP requests</w:t>
+          </w:r>
+          <w:r>
+            <w:t>. This can be disabled via the settings</w:t>
+          </w:r>
+        </w:p>
+        <w:p>
+          <w:pPr>
+            <w:pStyle w:val="ListParagraph"/>
+            <w:numPr>
+              <w:ilvl w:val="0"/>
+              <w:numId w:val="5"/>
+            </w:numPr>
+          </w:pPr>
+          <w:r>
+            <w:t>Added the ability to export the base HEX for a session</w:t>
+          </w:r>
+        </w:p>
+        <w:p>
+          <w:pPr>
+            <w:pStyle w:val="ListParagraph"/>
+            <w:numPr>
+              <w:ilvl w:val="0"/>
+              <w:numId w:val="5"/>
+            </w:numPr>
+          </w:pPr>
+          <w:r>
+            <w:t>Modified the file storage to use protobufs so one file is created per session rather than the 3 previously</w:t>
+          </w:r>
+        </w:p>
+        <w:p>
+          <w:pPr>
+            <w:pStyle w:val="ListParagraph"/>
+            <w:numPr>
+              <w:ilvl w:val="0"/>
+              <w:numId w:val="5"/>
+            </w:numPr>
+          </w:pPr>
+          <w:r>
+            <w:t>Fixed the</w:t>
+          </w:r>
+          <w:r>
+            <w:t xml:space="preserve"> Q/A key events</w:t>
+          </w:r>
+          <w:r>
+            <w:t xml:space="preserve"> as they </w:t>
+          </w:r>
+          <w:r>
+            <w:t>didn’t</w:t>
+          </w:r>
+          <w:r>
+            <w:t xml:space="preserve"> work when the data is sorted</w:t>
+          </w:r>
+          <w:r>
+            <w:t xml:space="preserve"> by a column</w:t>
+          </w:r>
+        </w:p>
+        <w:p>
+          <w:pPr>
+            <w:rPr>
+              <w:b/>
+            </w:rPr>
+          </w:pPr>
+          <w:r>
+            <w:rPr>
+              <w:b/>
+            </w:rPr>
             <w:t>v1.0.2</w:t>
           </w:r>
         </w:p>
@@ -500,6 +649,7 @@
             </w:numPr>
           </w:pPr>
           <w:r>
+            <w:lastRenderedPageBreak/>
             <w:t>Parses out the Host header for display on main list</w:t>
           </w:r>
         </w:p>
@@ -591,7 +741,7 @@
 </file>
 
 <file path=word/endnotes.xml><?xml version="1.0" encoding="utf-8"?>
-<w:endnotes xmlns:wpc="http://schemas.microsoft.com/office/word/2010/wordprocessingCanvas" xmlns:mc="http://schemas.openxmlformats.org/markup-compatibility/2006" xmlns:o="urn:schemas-microsoft-com:office:office" xmlns:r="http://schemas.openxmlformats.org/officeDocument/2006/relationships" xmlns:m="http://schemas.openxmlformats.org/officeDocument/2006/math" xmlns:v="urn:schemas-microsoft-com:vml" xmlns:wp14="http://schemas.microsoft.com/office/word/2010/wordprocessingDrawing" xmlns:wp="http://schemas.openxmlformats.org/drawingml/2006/wordprocessingDrawing" xmlns:w10="urn:schemas-microsoft-com:office:word" xmlns:w="http://schemas.openxmlformats.org/wordprocessingml/2006/main" xmlns:w14="http://schemas.microsoft.com/office/word/2010/wordml" xmlns:wpg="http://schemas.microsoft.com/office/word/2010/wordprocessingGroup" xmlns:wpi="http://schemas.microsoft.com/office/word/2010/wordprocessingInk" xmlns:wne="http://schemas.microsoft.com/office/word/2006/wordml" xmlns:wps="http://schemas.microsoft.com/office/word/2010/wordprocessingShape" mc:Ignorable="w14 wp14">
+<w:endnotes xmlns:wpc="http://schemas.microsoft.com/office/word/2010/wordprocessingCanvas" xmlns:mc="http://schemas.openxmlformats.org/markup-compatibility/2006" xmlns:o="urn:schemas-microsoft-com:office:office" xmlns:r="http://schemas.openxmlformats.org/officeDocument/2006/relationships" xmlns:m="http://schemas.openxmlformats.org/officeDocument/2006/math" xmlns:v="urn:schemas-microsoft-com:vml" xmlns:wp14="http://schemas.microsoft.com/office/word/2010/wordprocessingDrawing" xmlns:wp="http://schemas.openxmlformats.org/drawingml/2006/wordprocessingDrawing" xmlns:w10="urn:schemas-microsoft-com:office:word" xmlns:w="http://schemas.openxmlformats.org/wordprocessingml/2006/main" xmlns:w14="http://schemas.microsoft.com/office/word/2010/wordml" xmlns:w15="http://schemas.microsoft.com/office/word/2012/wordml" xmlns:wpg="http://schemas.microsoft.com/office/word/2010/wordprocessingGroup" xmlns:wpi="http://schemas.microsoft.com/office/word/2010/wordprocessingInk" xmlns:wne="http://schemas.microsoft.com/office/word/2006/wordml" xmlns:wps="http://schemas.microsoft.com/office/word/2010/wordprocessingShape" mc:Ignorable="w14 w15 wp14">
   <w:endnote w:type="separator" w:id="-1">
     <w:p>
       <w:pPr>
@@ -616,7 +766,7 @@
 </file>
 
 <file path=word/footer1.xml><?xml version="1.0" encoding="utf-8"?>
-<w:ftr xmlns:wpc="http://schemas.microsoft.com/office/word/2010/wordprocessingCanvas" xmlns:mc="http://schemas.openxmlformats.org/markup-compatibility/2006" xmlns:o="urn:schemas-microsoft-com:office:office" xmlns:r="http://schemas.openxmlformats.org/officeDocument/2006/relationships" xmlns:m="http://schemas.openxmlformats.org/officeDocument/2006/math" xmlns:v="urn:schemas-microsoft-com:vml" xmlns:wp14="http://schemas.microsoft.com/office/word/2010/wordprocessingDrawing" xmlns:wp="http://schemas.openxmlformats.org/drawingml/2006/wordprocessingDrawing" xmlns:w10="urn:schemas-microsoft-com:office:word" xmlns:w="http://schemas.openxmlformats.org/wordprocessingml/2006/main" xmlns:w14="http://schemas.microsoft.com/office/word/2010/wordml" xmlns:wpg="http://schemas.microsoft.com/office/word/2010/wordprocessingGroup" xmlns:wpi="http://schemas.microsoft.com/office/word/2010/wordprocessingInk" xmlns:wne="http://schemas.microsoft.com/office/word/2006/wordml" xmlns:wps="http://schemas.microsoft.com/office/word/2010/wordprocessingShape" mc:Ignorable="w14 wp14">
+<w:ftr xmlns:wpc="http://schemas.microsoft.com/office/word/2010/wordprocessingCanvas" xmlns:mc="http://schemas.openxmlformats.org/markup-compatibility/2006" xmlns:o="urn:schemas-microsoft-com:office:office" xmlns:r="http://schemas.openxmlformats.org/officeDocument/2006/relationships" xmlns:m="http://schemas.openxmlformats.org/officeDocument/2006/math" xmlns:v="urn:schemas-microsoft-com:vml" xmlns:wp14="http://schemas.microsoft.com/office/word/2010/wordprocessingDrawing" xmlns:wp="http://schemas.openxmlformats.org/drawingml/2006/wordprocessingDrawing" xmlns:w10="urn:schemas-microsoft-com:office:word" xmlns:w="http://schemas.openxmlformats.org/wordprocessingml/2006/main" xmlns:w14="http://schemas.microsoft.com/office/word/2010/wordml" xmlns:w15="http://schemas.microsoft.com/office/word/2012/wordml" xmlns:wpg="http://schemas.microsoft.com/office/word/2010/wordprocessingGroup" xmlns:wpi="http://schemas.microsoft.com/office/word/2010/wordprocessingInk" xmlns:wne="http://schemas.microsoft.com/office/word/2006/wordml" xmlns:wps="http://schemas.microsoft.com/office/word/2010/wordprocessingShape" mc:Ignorable="w14 w15 wp14">
   <w:tbl>
     <w:tblPr>
       <w:tblW w:w="5000" w:type="pct"/>
@@ -655,7 +805,7 @@
             <w:rPr>
               <w:noProof/>
             </w:rPr>
-            <w:t>3</w:t>
+            <w:t>2</w:t>
           </w:r>
           <w:r>
             <w:fldChar w:fldCharType="end"/>
@@ -687,7 +837,7 @@
 </file>
 
 <file path=word/footnotes.xml><?xml version="1.0" encoding="utf-8"?>
-<w:footnotes xmlns:wpc="http://schemas.microsoft.com/office/word/2010/wordprocessingCanvas" xmlns:mc="http://schemas.openxmlformats.org/markup-compatibility/2006" xmlns:o="urn:schemas-microsoft-com:office:office" xmlns:r="http://schemas.openxmlformats.org/officeDocument/2006/relationships" xmlns:m="http://schemas.openxmlformats.org/officeDocument/2006/math" xmlns:v="urn:schemas-microsoft-com:vml" xmlns:wp14="http://schemas.microsoft.com/office/word/2010/wordprocessingDrawing" xmlns:wp="http://schemas.openxmlformats.org/drawingml/2006/wordprocessingDrawing" xmlns:w10="urn:schemas-microsoft-com:office:word" xmlns:w="http://schemas.openxmlformats.org/wordprocessingml/2006/main" xmlns:w14="http://schemas.microsoft.com/office/word/2010/wordml" xmlns:wpg="http://schemas.microsoft.com/office/word/2010/wordprocessingGroup" xmlns:wpi="http://schemas.microsoft.com/office/word/2010/wordprocessingInk" xmlns:wne="http://schemas.microsoft.com/office/word/2006/wordml" xmlns:wps="http://schemas.microsoft.com/office/word/2010/wordprocessingShape" mc:Ignorable="w14 wp14">
+<w:footnotes xmlns:wpc="http://schemas.microsoft.com/office/word/2010/wordprocessingCanvas" xmlns:mc="http://schemas.openxmlformats.org/markup-compatibility/2006" xmlns:o="urn:schemas-microsoft-com:office:office" xmlns:r="http://schemas.openxmlformats.org/officeDocument/2006/relationships" xmlns:m="http://schemas.openxmlformats.org/officeDocument/2006/math" xmlns:v="urn:schemas-microsoft-com:vml" xmlns:wp14="http://schemas.microsoft.com/office/word/2010/wordprocessingDrawing" xmlns:wp="http://schemas.openxmlformats.org/drawingml/2006/wordprocessingDrawing" xmlns:w10="urn:schemas-microsoft-com:office:word" xmlns:w="http://schemas.openxmlformats.org/wordprocessingml/2006/main" xmlns:w14="http://schemas.microsoft.com/office/word/2010/wordml" xmlns:w15="http://schemas.microsoft.com/office/word/2012/wordml" xmlns:wpg="http://schemas.microsoft.com/office/word/2010/wordprocessingGroup" xmlns:wpi="http://schemas.microsoft.com/office/word/2010/wordprocessingInk" xmlns:wne="http://schemas.microsoft.com/office/word/2006/wordml" xmlns:wps="http://schemas.microsoft.com/office/word/2010/wordprocessingShape" mc:Ignorable="w14 w15 wp14">
   <w:footnote w:type="separator" w:id="-1">
     <w:p>
       <w:pPr>
@@ -712,7 +862,7 @@
 </file>
 
 <file path=word/header1.xml><?xml version="1.0" encoding="utf-8"?>
-<w:hdr xmlns:wpc="http://schemas.microsoft.com/office/word/2010/wordprocessingCanvas" xmlns:mc="http://schemas.openxmlformats.org/markup-compatibility/2006" xmlns:o="urn:schemas-microsoft-com:office:office" xmlns:r="http://schemas.openxmlformats.org/officeDocument/2006/relationships" xmlns:m="http://schemas.openxmlformats.org/officeDocument/2006/math" xmlns:v="urn:schemas-microsoft-com:vml" xmlns:wp14="http://schemas.microsoft.com/office/word/2010/wordprocessingDrawing" xmlns:wp="http://schemas.openxmlformats.org/drawingml/2006/wordprocessingDrawing" xmlns:w10="urn:schemas-microsoft-com:office:word" xmlns:w="http://schemas.openxmlformats.org/wordprocessingml/2006/main" xmlns:w14="http://schemas.microsoft.com/office/word/2010/wordml" xmlns:wpg="http://schemas.microsoft.com/office/word/2010/wordprocessingGroup" xmlns:wpi="http://schemas.microsoft.com/office/word/2010/wordprocessingInk" xmlns:wne="http://schemas.microsoft.com/office/word/2006/wordml" xmlns:wps="http://schemas.microsoft.com/office/word/2010/wordprocessingShape" mc:Ignorable="w14 wp14">
+<w:hdr xmlns:wpc="http://schemas.microsoft.com/office/word/2010/wordprocessingCanvas" xmlns:mc="http://schemas.openxmlformats.org/markup-compatibility/2006" xmlns:o="urn:schemas-microsoft-com:office:office" xmlns:r="http://schemas.openxmlformats.org/officeDocument/2006/relationships" xmlns:m="http://schemas.openxmlformats.org/officeDocument/2006/math" xmlns:v="urn:schemas-microsoft-com:vml" xmlns:wp14="http://schemas.microsoft.com/office/word/2010/wordprocessingDrawing" xmlns:wp="http://schemas.openxmlformats.org/drawingml/2006/wordprocessingDrawing" xmlns:w10="urn:schemas-microsoft-com:office:word" xmlns:w="http://schemas.openxmlformats.org/wordprocessingml/2006/main" xmlns:w14="http://schemas.microsoft.com/office/word/2010/wordml" xmlns:w15="http://schemas.microsoft.com/office/word/2012/wordml" xmlns:wpg="http://schemas.microsoft.com/office/word/2010/wordprocessingGroup" xmlns:wpi="http://schemas.microsoft.com/office/word/2010/wordprocessingInk" xmlns:wne="http://schemas.microsoft.com/office/word/2006/wordml" xmlns:wps="http://schemas.microsoft.com/office/word/2010/wordprocessingShape" mc:Ignorable="w14 w15 wp14">
   <w:tbl>
     <w:tblPr>
       <w:tblW w:w="5000" w:type="pct"/>
@@ -793,8 +943,121 @@
 </file>
 
 <file path=word/numbering.xml><?xml version="1.0" encoding="utf-8"?>
-<w:numbering xmlns:wpc="http://schemas.microsoft.com/office/word/2010/wordprocessingCanvas" xmlns:mc="http://schemas.openxmlformats.org/markup-compatibility/2006" xmlns:o="urn:schemas-microsoft-com:office:office" xmlns:r="http://schemas.openxmlformats.org/officeDocument/2006/relationships" xmlns:m="http://schemas.openxmlformats.org/officeDocument/2006/math" xmlns:v="urn:schemas-microsoft-com:vml" xmlns:wp14="http://schemas.microsoft.com/office/word/2010/wordprocessingDrawing" xmlns:wp="http://schemas.openxmlformats.org/drawingml/2006/wordprocessingDrawing" xmlns:w10="urn:schemas-microsoft-com:office:word" xmlns:w="http://schemas.openxmlformats.org/wordprocessingml/2006/main" xmlns:w14="http://schemas.microsoft.com/office/word/2010/wordml" xmlns:wpg="http://schemas.microsoft.com/office/word/2010/wordprocessingGroup" xmlns:wpi="http://schemas.microsoft.com/office/word/2010/wordprocessingInk" xmlns:wne="http://schemas.microsoft.com/office/word/2006/wordml" xmlns:wps="http://schemas.microsoft.com/office/word/2010/wordprocessingShape" mc:Ignorable="w14 wp14">
+<w:numbering xmlns:wpc="http://schemas.microsoft.com/office/word/2010/wordprocessingCanvas" xmlns:mc="http://schemas.openxmlformats.org/markup-compatibility/2006" xmlns:o="urn:schemas-microsoft-com:office:office" xmlns:r="http://schemas.openxmlformats.org/officeDocument/2006/relationships" xmlns:m="http://schemas.openxmlformats.org/officeDocument/2006/math" xmlns:v="urn:schemas-microsoft-com:vml" xmlns:wp14="http://schemas.microsoft.com/office/word/2010/wordprocessingDrawing" xmlns:wp="http://schemas.openxmlformats.org/drawingml/2006/wordprocessingDrawing" xmlns:w10="urn:schemas-microsoft-com:office:word" xmlns:w="http://schemas.openxmlformats.org/wordprocessingml/2006/main" xmlns:w14="http://schemas.microsoft.com/office/word/2010/wordml" xmlns:w15="http://schemas.microsoft.com/office/word/2012/wordml" xmlns:wpg="http://schemas.microsoft.com/office/word/2010/wordprocessingGroup" xmlns:wpi="http://schemas.microsoft.com/office/word/2010/wordprocessingInk" xmlns:wne="http://schemas.microsoft.com/office/word/2006/wordml" xmlns:wps="http://schemas.microsoft.com/office/word/2010/wordprocessingShape" mc:Ignorable="w14 w15 wp14">
   <w:abstractNum w:abstractNumId="0">
+    <w:nsid w:val="033D7D06"/>
+    <w:multiLevelType w:val="hybridMultilevel"/>
+    <w:tmpl w:val="2CA2C6CE"/>
+    <w:lvl w:ilvl="0" w:tplc="08090005">
+      <w:start w:val="1"/>
+      <w:numFmt w:val="bullet"/>
+      <w:lvlText w:val=""/>
+      <w:lvlJc w:val="left"/>
+      <w:pPr>
+        <w:ind w:left="360" w:hanging="360"/>
+      </w:pPr>
+      <w:rPr>
+        <w:rFonts w:ascii="Wingdings" w:hAnsi="Wingdings" w:hint="default"/>
+      </w:rPr>
+    </w:lvl>
+    <w:lvl w:ilvl="1" w:tplc="08090003" w:tentative="1">
+      <w:start w:val="1"/>
+      <w:numFmt w:val="bullet"/>
+      <w:lvlText w:val="o"/>
+      <w:lvlJc w:val="left"/>
+      <w:pPr>
+        <w:ind w:left="1080" w:hanging="360"/>
+      </w:pPr>
+      <w:rPr>
+        <w:rFonts w:ascii="Courier New" w:hAnsi="Courier New" w:cs="Courier New" w:hint="default"/>
+      </w:rPr>
+    </w:lvl>
+    <w:lvl w:ilvl="2" w:tplc="08090005" w:tentative="1">
+      <w:start w:val="1"/>
+      <w:numFmt w:val="bullet"/>
+      <w:lvlText w:val=""/>
+      <w:lvlJc w:val="left"/>
+      <w:pPr>
+        <w:ind w:left="1800" w:hanging="360"/>
+      </w:pPr>
+      <w:rPr>
+        <w:rFonts w:ascii="Wingdings" w:hAnsi="Wingdings" w:hint="default"/>
+      </w:rPr>
+    </w:lvl>
+    <w:lvl w:ilvl="3" w:tplc="08090001" w:tentative="1">
+      <w:start w:val="1"/>
+      <w:numFmt w:val="bullet"/>
+      <w:lvlText w:val=""/>
+      <w:lvlJc w:val="left"/>
+      <w:pPr>
+        <w:ind w:left="2520" w:hanging="360"/>
+      </w:pPr>
+      <w:rPr>
+        <w:rFonts w:ascii="Symbol" w:hAnsi="Symbol" w:hint="default"/>
+      </w:rPr>
+    </w:lvl>
+    <w:lvl w:ilvl="4" w:tplc="08090003" w:tentative="1">
+      <w:start w:val="1"/>
+      <w:numFmt w:val="bullet"/>
+      <w:lvlText w:val="o"/>
+      <w:lvlJc w:val="left"/>
+      <w:pPr>
+        <w:ind w:left="3240" w:hanging="360"/>
+      </w:pPr>
+      <w:rPr>
+        <w:rFonts w:ascii="Courier New" w:hAnsi="Courier New" w:cs="Courier New" w:hint="default"/>
+      </w:rPr>
+    </w:lvl>
+    <w:lvl w:ilvl="5" w:tplc="08090005" w:tentative="1">
+      <w:start w:val="1"/>
+      <w:numFmt w:val="bullet"/>
+      <w:lvlText w:val=""/>
+      <w:lvlJc w:val="left"/>
+      <w:pPr>
+        <w:ind w:left="3960" w:hanging="360"/>
+      </w:pPr>
+      <w:rPr>
+        <w:rFonts w:ascii="Wingdings" w:hAnsi="Wingdings" w:hint="default"/>
+      </w:rPr>
+    </w:lvl>
+    <w:lvl w:ilvl="6" w:tplc="08090001" w:tentative="1">
+      <w:start w:val="1"/>
+      <w:numFmt w:val="bullet"/>
+      <w:lvlText w:val=""/>
+      <w:lvlJc w:val="left"/>
+      <w:pPr>
+        <w:ind w:left="4680" w:hanging="360"/>
+      </w:pPr>
+      <w:rPr>
+        <w:rFonts w:ascii="Symbol" w:hAnsi="Symbol" w:hint="default"/>
+      </w:rPr>
+    </w:lvl>
+    <w:lvl w:ilvl="7" w:tplc="08090003" w:tentative="1">
+      <w:start w:val="1"/>
+      <w:numFmt w:val="bullet"/>
+      <w:lvlText w:val="o"/>
+      <w:lvlJc w:val="left"/>
+      <w:pPr>
+        <w:ind w:left="5400" w:hanging="360"/>
+      </w:pPr>
+      <w:rPr>
+        <w:rFonts w:ascii="Courier New" w:hAnsi="Courier New" w:cs="Courier New" w:hint="default"/>
+      </w:rPr>
+    </w:lvl>
+    <w:lvl w:ilvl="8" w:tplc="08090005" w:tentative="1">
+      <w:start w:val="1"/>
+      <w:numFmt w:val="bullet"/>
+      <w:lvlText w:val=""/>
+      <w:lvlJc w:val="left"/>
+      <w:pPr>
+        <w:ind w:left="6120" w:hanging="360"/>
+      </w:pPr>
+      <w:rPr>
+        <w:rFonts w:ascii="Wingdings" w:hAnsi="Wingdings" w:hint="default"/>
+      </w:rPr>
+    </w:lvl>
+  </w:abstractNum>
+  <w:abstractNum w:abstractNumId="1">
     <w:nsid w:val="18B92047"/>
     <w:multiLevelType w:val="hybridMultilevel"/>
     <w:tmpl w:val="DFE03CFE"/>
@@ -907,7 +1170,7 @@
       </w:rPr>
     </w:lvl>
   </w:abstractNum>
-  <w:abstractNum w:abstractNumId="1">
+  <w:abstractNum w:abstractNumId="2">
     <w:nsid w:val="49F21354"/>
     <w:multiLevelType w:val="hybridMultilevel"/>
     <w:tmpl w:val="5016ACD0"/>
@@ -1020,7 +1283,7 @@
       </w:rPr>
     </w:lvl>
   </w:abstractNum>
-  <w:abstractNum w:abstractNumId="2">
+  <w:abstractNum w:abstractNumId="3">
     <w:nsid w:val="6595559F"/>
     <w:multiLevelType w:val="hybridMultilevel"/>
     <w:tmpl w:val="D352724C"/>
@@ -1133,7 +1396,7 @@
       </w:rPr>
     </w:lvl>
   </w:abstractNum>
-  <w:abstractNum w:abstractNumId="3">
+  <w:abstractNum w:abstractNumId="4">
     <w:nsid w:val="668257F0"/>
     <w:multiLevelType w:val="hybridMultilevel"/>
     <w:tmpl w:val="921261D0"/>
@@ -1246,7 +1509,7 @@
       </w:rPr>
     </w:lvl>
   </w:abstractNum>
-  <w:abstractNum w:abstractNumId="4">
+  <w:abstractNum w:abstractNumId="5">
     <w:nsid w:val="740E7CA1"/>
     <w:multiLevelType w:val="hybridMultilevel"/>
     <w:tmpl w:val="E02A4DF2"/>
@@ -1360,25 +1623,28 @@
     </w:lvl>
   </w:abstractNum>
   <w:num w:numId="1">
+    <w:abstractNumId w:val="2"/>
+  </w:num>
+  <w:num w:numId="2">
+    <w:abstractNumId w:val="5"/>
+  </w:num>
+  <w:num w:numId="3">
     <w:abstractNumId w:val="1"/>
   </w:num>
-  <w:num w:numId="2">
+  <w:num w:numId="4">
     <w:abstractNumId w:val="4"/>
   </w:num>
-  <w:num w:numId="3">
-    <w:abstractNumId w:val="0"/>
-  </w:num>
-  <w:num w:numId="4">
+  <w:num w:numId="5">
     <w:abstractNumId w:val="3"/>
   </w:num>
-  <w:num w:numId="5">
-    <w:abstractNumId w:val="2"/>
+  <w:num w:numId="6">
+    <w:abstractNumId w:val="0"/>
   </w:num>
 </w:numbering>
 </file>
 
 <file path=word/styles.xml><?xml version="1.0" encoding="utf-8"?>
-<w:styles xmlns:mc="http://schemas.openxmlformats.org/markup-compatibility/2006" xmlns:r="http://schemas.openxmlformats.org/officeDocument/2006/relationships" xmlns:w="http://schemas.openxmlformats.org/wordprocessingml/2006/main" xmlns:w14="http://schemas.microsoft.com/office/word/2010/wordml" mc:Ignorable="w14">
+<w:styles xmlns:mc="http://schemas.openxmlformats.org/markup-compatibility/2006" xmlns:r="http://schemas.openxmlformats.org/officeDocument/2006/relationships" xmlns:w="http://schemas.openxmlformats.org/wordprocessingml/2006/main" xmlns:w14="http://schemas.microsoft.com/office/word/2010/wordml" xmlns:w15="http://schemas.microsoft.com/office/word/2012/wordml" mc:Ignorable="w14 w15">
   <w:docDefaults>
     <w:rPrDefault>
       <w:rPr>
@@ -1394,584 +1660,378 @@
       </w:pPr>
     </w:pPrDefault>
   </w:docDefaults>
-  <w:latentStyles w:defLockedState="0" w:defUIPriority="99" w:defSemiHidden="1" w:defUnhideWhenUsed="1" w:defQFormat="0" w:count="267">
-    <w:lsdException w:name="Normal" w:semiHidden="0" w:uiPriority="0" w:unhideWhenUsed="0" w:qFormat="1"/>
-    <w:lsdException w:name="heading 1" w:semiHidden="0" w:uiPriority="9" w:unhideWhenUsed="0" w:qFormat="1"/>
-    <w:lsdException w:name="heading 2" w:uiPriority="9" w:qFormat="1"/>
-    <w:lsdException w:name="heading 3" w:uiPriority="9" w:qFormat="1"/>
-    <w:lsdException w:name="heading 4" w:uiPriority="9" w:qFormat="1"/>
-    <w:lsdException w:name="heading 5" w:uiPriority="9" w:qFormat="1"/>
-    <w:lsdException w:name="heading 6" w:uiPriority="9" w:qFormat="1"/>
-    <w:lsdException w:name="heading 7" w:uiPriority="9" w:qFormat="1"/>
-    <w:lsdException w:name="heading 8" w:uiPriority="9" w:qFormat="1"/>
-    <w:lsdException w:name="heading 9" w:uiPriority="9" w:qFormat="1"/>
-    <w:lsdException w:name="toc 1" w:uiPriority="39"/>
-    <w:lsdException w:name="toc 2" w:uiPriority="39"/>
-    <w:lsdException w:name="toc 3" w:uiPriority="39"/>
-    <w:lsdException w:name="toc 4" w:uiPriority="39"/>
-    <w:lsdException w:name="toc 5" w:uiPriority="39"/>
-    <w:lsdException w:name="toc 6" w:uiPriority="39"/>
-    <w:lsdException w:name="toc 7" w:uiPriority="39"/>
-    <w:lsdException w:name="toc 8" w:uiPriority="39"/>
-    <w:lsdException w:name="toc 9" w:uiPriority="39"/>
-    <w:lsdException w:name="caption" w:uiPriority="35" w:qFormat="1"/>
-    <w:lsdException w:name="Title" w:semiHidden="0" w:uiPriority="10" w:unhideWhenUsed="0" w:qFormat="1"/>
-    <w:lsdException w:name="Default Paragraph Font" w:uiPriority="1"/>
-    <w:lsdException w:name="Subtitle" w:semiHidden="0" w:uiPriority="11" w:unhideWhenUsed="0" w:qFormat="1"/>
-    <w:lsdException w:name="Strong" w:semiHidden="0" w:uiPriority="22" w:unhideWhenUsed="0" w:qFormat="1"/>
-    <w:lsdException w:name="Emphasis" w:semiHidden="0" w:uiPriority="20" w:unhideWhenUsed="0" w:qFormat="1"/>
-    <w:lsdException w:name="Table Grid" w:semiHidden="0" w:uiPriority="59" w:unhideWhenUsed="0"/>
-    <w:lsdException w:name="Placeholder Text" w:unhideWhenUsed="0"/>
-    <w:lsdException w:name="No Spacing" w:semiHidden="0" w:uiPriority="1" w:unhideWhenUsed="0" w:qFormat="1"/>
-    <w:lsdException w:name="Light Shading" w:semiHidden="0" w:uiPriority="60" w:unhideWhenUsed="0"/>
-    <w:lsdException w:name="Light List" w:semiHidden="0" w:uiPriority="61" w:unhideWhenUsed="0"/>
-    <w:lsdException w:name="Light Grid" w:semiHidden="0" w:uiPriority="62" w:unhideWhenUsed="0"/>
-    <w:lsdException w:name="Medium Shading 1" w:semiHidden="0" w:uiPriority="63" w:unhideWhenUsed="0"/>
-    <w:lsdException w:name="Medium Shading 2" w:semiHidden="0" w:uiPriority="64" w:unhideWhenUsed="0"/>
-    <w:lsdException w:name="Medium List 1" w:semiHidden="0" w:uiPriority="65" w:unhideWhenUsed="0"/>
-    <w:lsdException w:name="Medium List 2" w:semiHidden="0" w:uiPriority="66" w:unhideWhenUsed="0"/>
-    <w:lsdException w:name="Medium Grid 1" w:semiHidden="0" w:uiPriority="67" w:unhideWhenUsed="0"/>
-    <w:lsdException w:name="Medium Grid 2" w:semiHidden="0" w:uiPriority="68" w:unhideWhenUsed="0"/>
-    <w:lsdException w:name="Medium Grid 3" w:semiHidden="0" w:uiPriority="69" w:unhideWhenUsed="0"/>
-    <w:lsdException w:name="Dark List" w:semiHidden="0" w:uiPriority="70" w:unhideWhenUsed="0"/>
-    <w:lsdException w:name="Colorful Shading" w:semiHidden="0" w:uiPriority="71" w:unhideWhenUsed="0"/>
-    <w:lsdException w:name="Colorful List" w:semiHidden="0" w:uiPriority="72" w:unhideWhenUsed="0"/>
-    <w:lsdException w:name="Colorful Grid" w:semiHidden="0" w:uiPriority="73" w:unhideWhenUsed="0"/>
-    <w:lsdException w:name="Light Shading Accent 1" w:semiHidden="0" w:uiPriority="60" w:unhideWhenUsed="0"/>
-    <w:lsdException w:name="Light List Accent 1" w:semiHidden="0" w:uiPriority="61" w:unhideWhenUsed="0"/>
-    <w:lsdException w:name="Light Grid Accent 1" w:semiHidden="0" w:uiPriority="62" w:unhideWhenUsed="0"/>
-    <w:lsdException w:name="Medium Shading 1 Accent 1" w:semiHidden="0" w:uiPriority="63" w:unhideWhenUsed="0"/>
-    <w:lsdException w:name="Medium Shading 2 Accent 1" w:semiHidden="0" w:uiPriority="64" w:unhideWhenUsed="0"/>
-    <w:lsdException w:name="Medium List 1 Accent 1" w:semiHidden="0" w:uiPriority="65" w:unhideWhenUsed="0"/>
-    <w:lsdException w:name="Revision" w:unhideWhenUsed="0"/>
-    <w:lsdException w:name="List Paragraph" w:semiHidden="0" w:uiPriority="34" w:unhideWhenUsed="0" w:qFormat="1"/>
-    <w:lsdException w:name="Quote" w:semiHidden="0" w:uiPriority="29" w:unhideWhenUsed="0" w:qFormat="1"/>
-    <w:lsdException w:name="Intense Quote" w:semiHidden="0" w:uiPriority="30" w:unhideWhenUsed="0" w:qFormat="1"/>
-    <w:lsdException w:name="Medium List 2 Accent 1" w:semiHidden="0" w:uiPriority="66" w:unhideWhenUsed="0"/>
-    <w:lsdException w:name="Medium Grid 1 Accent 1" w:semiHidden="0" w:uiPriority="67" w:unhideWhenUsed="0"/>
-    <w:lsdException w:name="Medium Grid 2 Accent 1" w:semiHidden="0" w:uiPriority="68" w:unhideWhenUsed="0"/>
-    <w:lsdException w:name="Medium Grid 3 Accent 1" w:semiHidden="0" w:uiPriority="69" w:unhideWhenUsed="0"/>
-    <w:lsdException w:name="Dark List Accent 1" w:semiHidden="0" w:uiPriority="70" w:unhideWhenUsed="0"/>
-    <w:lsdException w:name="Colorful Shading Accent 1" w:semiHidden="0" w:uiPriority="71" w:unhideWhenUsed="0"/>
-    <w:lsdException w:name="Colorful List Accent 1" w:semiHidden="0" w:uiPriority="72" w:unhideWhenUsed="0"/>
-    <w:lsdException w:name="Colorful Grid Accent 1" w:semiHidden="0" w:uiPriority="73" w:unhideWhenUsed="0"/>
-    <w:lsdException w:name="Light Shading Accent 2" w:semiHidden="0" w:uiPriority="60" w:unhideWhenUsed="0"/>
-    <w:lsdException w:name="Light List Accent 2" w:semiHidden="0" w:uiPriority="61" w:unhideWhenUsed="0"/>
-    <w:lsdException w:name="Light Grid Accent 2" w:semiHidden="0" w:uiPriority="62" w:unhideWhenUsed="0"/>
-    <w:lsdException w:name="Medium Shading 1 Accent 2" w:semiHidden="0" w:uiPriority="63" w:unhideWhenUsed="0"/>
-    <w:lsdException w:name="Medium Shading 2 Accent 2" w:semiHidden="0" w:uiPriority="64" w:unhideWhenUsed="0"/>
-    <w:lsdException w:name="Medium List 1 Accent 2" w:semiHidden="0" w:uiPriority="65" w:unhideWhenUsed="0"/>
-    <w:lsdException w:name="Medium List 2 Accent 2" w:semiHidden="0" w:uiPriority="66" w:unhideWhenUsed="0"/>
-    <w:lsdException w:name="Medium Grid 1 Accent 2" w:semiHidden="0" w:uiPriority="67" w:unhideWhenUsed="0"/>
-    <w:lsdException w:name="Medium Grid 2 Accent 2" w:semiHidden="0" w:uiPriority="68" w:unhideWhenUsed="0"/>
-    <w:lsdException w:name="Medium Grid 3 Accent 2" w:semiHidden="0" w:uiPriority="69" w:unhideWhenUsed="0"/>
-    <w:lsdException w:name="Dark List Accent 2" w:semiHidden="0" w:uiPriority="70" w:unhideWhenUsed="0"/>
-    <w:lsdException w:name="Colorful Shading Accent 2" w:semiHidden="0" w:uiPriority="71" w:unhideWhenUsed="0"/>
-    <w:lsdException w:name="Colorful List Accent 2" w:semiHidden="0" w:uiPriority="72" w:unhideWhenUsed="0"/>
-    <w:lsdException w:name="Colorful Grid Accent 2" w:semiHidden="0" w:uiPriority="73" w:unhideWhenUsed="0"/>
-    <w:lsdException w:name="Light Shading Accent 3" w:semiHidden="0" w:uiPriority="60" w:unhideWhenUsed="0"/>
-    <w:lsdException w:name="Light List Accent 3" w:semiHidden="0" w:uiPriority="61" w:unhideWhenUsed="0"/>
-    <w:lsdException w:name="Light Grid Accent 3" w:semiHidden="0" w:uiPriority="62" w:unhideWhenUsed="0"/>
-    <w:lsdException w:name="Medium Shading 1 Accent 3" w:semiHidden="0" w:uiPriority="63" w:unhideWhenUsed="0"/>
-    <w:lsdException w:name="Medium Shading 2 Accent 3" w:semiHidden="0" w:uiPriority="64" w:unhideWhenUsed="0"/>
-    <w:lsdException w:name="Medium List 1 Accent 3" w:semiHidden="0" w:uiPriority="65" w:unhideWhenUsed="0"/>
-    <w:lsdException w:name="Medium List 2 Accent 3" w:semiHidden="0" w:uiPriority="66" w:unhideWhenUsed="0"/>
-    <w:lsdException w:name="Medium Grid 1 Accent 3" w:semiHidden="0" w:uiPriority="67" w:unhideWhenUsed="0"/>
-    <w:lsdException w:name="Medium Grid 2 Accent 3" w:semiHidden="0" w:uiPriority="68" w:unhideWhenUsed="0"/>
-    <w:lsdException w:name="Medium Grid 3 Accent 3" w:semiHidden="0" w:uiPriority="69" w:unhideWhenUsed="0"/>
-    <w:lsdException w:name="Dark List Accent 3" w:semiHidden="0" w:uiPriority="70" w:unhideWhenUsed="0"/>
-    <w:lsdException w:name="Colorful Shading Accent 3" w:semiHidden="0" w:uiPriority="71" w:unhideWhenUsed="0"/>
-    <w:lsdException w:name="Colorful List Accent 3" w:semiHidden="0" w:uiPriority="72" w:unhideWhenUsed="0"/>
-    <w:lsdException w:name="Colorful Grid Accent 3" w:semiHidden="0" w:uiPriority="73" w:unhideWhenUsed="0"/>
-    <w:lsdException w:name="Light Shading Accent 4" w:semiHidden="0" w:uiPriority="60" w:unhideWhenUsed="0"/>
-    <w:lsdException w:name="Light List Accent 4" w:semiHidden="0" w:uiPriority="61" w:unhideWhenUsed="0"/>
-    <w:lsdException w:name="Light Grid Accent 4" w:semiHidden="0" w:uiPriority="62" w:unhideWhenUsed="0"/>
-    <w:lsdException w:name="Medium Shading 1 Accent 4" w:semiHidden="0" w:uiPriority="63" w:unhideWhenUsed="0"/>
-    <w:lsdException w:name="Medium Shading 2 Accent 4" w:semiHidden="0" w:uiPriority="64" w:unhideWhenUsed="0"/>
-    <w:lsdException w:name="Medium List 1 Accent 4" w:semiHidden="0" w:uiPriority="65" w:unhideWhenUsed="0"/>
-    <w:lsdException w:name="Medium List 2 Accent 4" w:semiHidden="0" w:uiPriority="66" w:unhideWhenUsed="0"/>
-    <w:lsdException w:name="Medium Grid 1 Accent 4" w:semiHidden="0" w:uiPriority="67" w:unhideWhenUsed="0"/>
-    <w:lsdException w:name="Medium Grid 2 Accent 4" w:semiHidden="0" w:uiPriority="68" w:unhideWhenUsed="0"/>
-    <w:lsdException w:name="Medium Grid 3 Accent 4" w:semiHidden="0" w:uiPriority="69" w:unhideWhenUsed="0"/>
-    <w:lsdException w:name="Dark List Accent 4" w:semiHidden="0" w:uiPriority="70" w:unhideWhenUsed="0"/>
-    <w:lsdException w:name="Colorful Shading Accent 4" w:semiHidden="0" w:uiPriority="71" w:unhideWhenUsed="0"/>
-    <w:lsdException w:name="Colorful List Accent 4" w:semiHidden="0" w:uiPriority="72" w:unhideWhenUsed="0"/>
-    <w:lsdException w:name="Colorful Grid Accent 4" w:semiHidden="0" w:uiPriority="73" w:unhideWhenUsed="0"/>
-    <w:lsdException w:name="Light Shading Accent 5" w:semiHidden="0" w:uiPriority="60" w:unhideWhenUsed="0"/>
-    <w:lsdException w:name="Light List Accent 5" w:semiHidden="0" w:uiPriority="61" w:unhideWhenUsed="0"/>
-    <w:lsdException w:name="Light Grid Accent 5" w:semiHidden="0" w:uiPriority="62" w:unhideWhenUsed="0"/>
-    <w:lsdException w:name="Medium Shading 1 Accent 5" w:semiHidden="0" w:uiPriority="63" w:unhideWhenUsed="0"/>
-    <w:lsdException w:name="Medium Shading 2 Accent 5" w:semiHidden="0" w:uiPriority="64" w:unhideWhenUsed="0"/>
-    <w:lsdException w:name="Medium List 1 Accent 5" w:semiHidden="0" w:uiPriority="65" w:unhideWhenUsed="0"/>
-    <w:lsdException w:name="Medium List 2 Accent 5" w:semiHidden="0" w:uiPriority="66" w:unhideWhenUsed="0"/>
-    <w:lsdException w:name="Medium Grid 1 Accent 5" w:semiHidden="0" w:uiPriority="67" w:unhideWhenUsed="0"/>
-    <w:lsdException w:name="Medium Grid 2 Accent 5" w:semiHidden="0" w:uiPriority="68" w:unhideWhenUsed="0"/>
-    <w:lsdException w:name="Medium Grid 3 Accent 5" w:semiHidden="0" w:uiPriority="69" w:unhideWhenUsed="0"/>
-    <w:lsdException w:name="Dark List Accent 5" w:semiHidden="0" w:uiPriority="70" w:unhideWhenUsed="0"/>
-    <w:lsdException w:name="Colorful Shading Accent 5" w:semiHidden="0" w:uiPriority="71" w:unhideWhenUsed="0"/>
-    <w:lsdException w:name="Colorful List Accent 5" w:semiHidden="0" w:uiPriority="72" w:unhideWhenUsed="0"/>
-    <w:lsdException w:name="Colorful Grid Accent 5" w:semiHidden="0" w:uiPriority="73" w:unhideWhenUsed="0"/>
-    <w:lsdException w:name="Light Shading Accent 6" w:semiHidden="0" w:uiPriority="60" w:unhideWhenUsed="0"/>
-    <w:lsdException w:name="Light List Accent 6" w:semiHidden="0" w:uiPriority="61" w:unhideWhenUsed="0"/>
-    <w:lsdException w:name="Light Grid Accent 6" w:semiHidden="0" w:uiPriority="62" w:unhideWhenUsed="0"/>
-    <w:lsdException w:name="Medium Shading 1 Accent 6" w:semiHidden="0" w:uiPriority="63" w:unhideWhenUsed="0"/>
-    <w:lsdException w:name="Medium Shading 2 Accent 6" w:semiHidden="0" w:uiPriority="64" w:unhideWhenUsed="0"/>
-    <w:lsdException w:name="Medium List 1 Accent 6" w:semiHidden="0" w:uiPriority="65" w:unhideWhenUsed="0"/>
-    <w:lsdException w:name="Medium List 2 Accent 6" w:semiHidden="0" w:uiPriority="66" w:unhideWhenUsed="0"/>
-    <w:lsdException w:name="Medium Grid 1 Accent 6" w:semiHidden="0" w:uiPriority="67" w:unhideWhenUsed="0"/>
-    <w:lsdException w:name="Medium Grid 2 Accent 6" w:semiHidden="0" w:uiPriority="68" w:unhideWhenUsed="0"/>
-    <w:lsdException w:name="Medium Grid 3 Accent 6" w:semiHidden="0" w:uiPriority="69" w:unhideWhenUsed="0"/>
-    <w:lsdException w:name="Dark List Accent 6" w:semiHidden="0" w:uiPriority="70" w:unhideWhenUsed="0"/>
-    <w:lsdException w:name="Colorful Shading Accent 6" w:semiHidden="0" w:uiPriority="71" w:unhideWhenUsed="0"/>
-    <w:lsdException w:name="Colorful List Accent 6" w:semiHidden="0" w:uiPriority="72" w:unhideWhenUsed="0"/>
-    <w:lsdException w:name="Colorful Grid Accent 6" w:semiHidden="0" w:uiPriority="73" w:unhideWhenUsed="0"/>
-    <w:lsdException w:name="Subtle Emphasis" w:semiHidden="0" w:uiPriority="19" w:unhideWhenUsed="0" w:qFormat="1"/>
-    <w:lsdException w:name="Intense Emphasis" w:semiHidden="0" w:uiPriority="21" w:unhideWhenUsed="0" w:qFormat="1"/>
-    <w:lsdException w:name="Subtle Reference" w:semiHidden="0" w:uiPriority="31" w:unhideWhenUsed="0" w:qFormat="1"/>
-    <w:lsdException w:name="Intense Reference" w:semiHidden="0" w:uiPriority="32" w:unhideWhenUsed="0" w:qFormat="1"/>
-    <w:lsdException w:name="Book Title" w:semiHidden="0" w:uiPriority="33" w:unhideWhenUsed="0" w:qFormat="1"/>
-    <w:lsdException w:name="Bibliography" w:uiPriority="37"/>
-    <w:lsdException w:name="TOC Heading" w:uiPriority="39" w:qFormat="1"/>
-  </w:latentStyles>
-  <w:style w:type="paragraph" w:default="1" w:styleId="Normal">
-    <w:name w:val="Normal"/>
-    <w:qFormat/>
-  </w:style>
-  <w:style w:type="paragraph" w:styleId="Heading1">
-    <w:name w:val="heading 1"/>
-    <w:basedOn w:val="Normal"/>
-    <w:next w:val="Normal"/>
-    <w:link w:val="Heading1Char"/>
-    <w:uiPriority w:val="9"/>
-    <w:qFormat/>
-    <w:rsid w:val="005F0E0B"/>
-    <w:pPr>
-      <w:keepNext/>
-      <w:keepLines/>
-      <w:spacing w:before="480" w:after="0"/>
-      <w:outlineLvl w:val="0"/>
-    </w:pPr>
-    <w:rPr>
-      <w:rFonts w:asciiTheme="majorHAnsi" w:eastAsiaTheme="majorEastAsia" w:hAnsiTheme="majorHAnsi" w:cstheme="majorBidi"/>
-      <w:b/>
-      <w:bCs/>
-      <w:color w:val="365F91" w:themeColor="accent1" w:themeShade="BF"/>
-      <w:sz w:val="28"/>
-      <w:szCs w:val="28"/>
-    </w:rPr>
-  </w:style>
-  <w:style w:type="paragraph" w:styleId="Heading2">
-    <w:name w:val="heading 2"/>
-    <w:basedOn w:val="Normal"/>
-    <w:next w:val="Normal"/>
-    <w:link w:val="Heading2Char"/>
-    <w:uiPriority w:val="9"/>
-    <w:unhideWhenUsed/>
-    <w:qFormat/>
-    <w:rsid w:val="007076A2"/>
-    <w:pPr>
-      <w:keepNext/>
-      <w:keepLines/>
-      <w:spacing w:before="200" w:after="0"/>
-      <w:outlineLvl w:val="1"/>
-    </w:pPr>
-    <w:rPr>
-      <w:rFonts w:asciiTheme="majorHAnsi" w:eastAsiaTheme="majorEastAsia" w:hAnsiTheme="majorHAnsi" w:cstheme="majorBidi"/>
-      <w:b/>
-      <w:bCs/>
-      <w:color w:val="4F81BD" w:themeColor="accent1"/>
-      <w:sz w:val="26"/>
-      <w:szCs w:val="26"/>
-    </w:rPr>
-  </w:style>
-  <w:style w:type="character" w:default="1" w:styleId="DefaultParagraphFont">
-    <w:name w:val="Default Paragraph Font"/>
-    <w:uiPriority w:val="1"/>
-    <w:semiHidden/>
-    <w:unhideWhenUsed/>
-  </w:style>
-  <w:style w:type="table" w:default="1" w:styleId="TableNormal">
-    <w:name w:val="Normal Table"/>
-    <w:uiPriority w:val="99"/>
-    <w:semiHidden/>
-    <w:unhideWhenUsed/>
-    <w:tblPr>
-      <w:tblInd w:w="0" w:type="dxa"/>
-      <w:tblCellMar>
-        <w:top w:w="0" w:type="dxa"/>
-        <w:left w:w="108" w:type="dxa"/>
-        <w:bottom w:w="0" w:type="dxa"/>
-        <w:right w:w="108" w:type="dxa"/>
-      </w:tblCellMar>
-    </w:tblPr>
-  </w:style>
-  <w:style w:type="numbering" w:default="1" w:styleId="NoList">
-    <w:name w:val="No List"/>
-    <w:uiPriority w:val="99"/>
-    <w:semiHidden/>
-    <w:unhideWhenUsed/>
-  </w:style>
-  <w:style w:type="paragraph" w:styleId="Header">
-    <w:name w:val="header"/>
-    <w:basedOn w:val="Normal"/>
-    <w:link w:val="HeaderChar"/>
-    <w:uiPriority w:val="99"/>
-    <w:unhideWhenUsed/>
-    <w:rsid w:val="00837CCD"/>
-    <w:pPr>
-      <w:tabs>
-        <w:tab w:val="center" w:pos="4513"/>
-        <w:tab w:val="right" w:pos="9026"/>
-      </w:tabs>
-      <w:spacing w:after="0" w:line="240" w:lineRule="auto"/>
-    </w:pPr>
-  </w:style>
-  <w:style w:type="character" w:customStyle="1" w:styleId="HeaderChar">
-    <w:name w:val="Header Char"/>
-    <w:basedOn w:val="DefaultParagraphFont"/>
-    <w:link w:val="Header"/>
-    <w:uiPriority w:val="99"/>
-    <w:rsid w:val="00837CCD"/>
-  </w:style>
-  <w:style w:type="paragraph" w:styleId="Footer">
-    <w:name w:val="footer"/>
-    <w:basedOn w:val="Normal"/>
-    <w:link w:val="FooterChar"/>
-    <w:uiPriority w:val="99"/>
-    <w:unhideWhenUsed/>
-    <w:rsid w:val="00837CCD"/>
-    <w:pPr>
-      <w:tabs>
-        <w:tab w:val="center" w:pos="4513"/>
-        <w:tab w:val="right" w:pos="9026"/>
-      </w:tabs>
-      <w:spacing w:after="0" w:line="240" w:lineRule="auto"/>
-    </w:pPr>
-  </w:style>
-  <w:style w:type="character" w:customStyle="1" w:styleId="FooterChar">
-    <w:name w:val="Footer Char"/>
-    <w:basedOn w:val="DefaultParagraphFont"/>
-    <w:link w:val="Footer"/>
-    <w:uiPriority w:val="99"/>
-    <w:rsid w:val="00837CCD"/>
-  </w:style>
-  <w:style w:type="character" w:styleId="Hyperlink">
-    <w:name w:val="Hyperlink"/>
-    <w:basedOn w:val="DefaultParagraphFont"/>
-    <w:uiPriority w:val="99"/>
-    <w:unhideWhenUsed/>
-    <w:rsid w:val="00837CCD"/>
-    <w:rPr>
-      <w:color w:val="0000FF" w:themeColor="hyperlink"/>
-      <w:u w:val="single"/>
-    </w:rPr>
-  </w:style>
-  <w:style w:type="paragraph" w:styleId="BalloonText">
-    <w:name w:val="Balloon Text"/>
-    <w:basedOn w:val="Normal"/>
-    <w:link w:val="BalloonTextChar"/>
-    <w:uiPriority w:val="99"/>
-    <w:semiHidden/>
-    <w:unhideWhenUsed/>
-    <w:rsid w:val="00837CCD"/>
-    <w:pPr>
-      <w:spacing w:after="0" w:line="240" w:lineRule="auto"/>
-    </w:pPr>
-    <w:rPr>
-      <w:rFonts w:ascii="Tahoma" w:hAnsi="Tahoma" w:cs="Tahoma"/>
-      <w:sz w:val="16"/>
-      <w:szCs w:val="16"/>
-    </w:rPr>
-  </w:style>
-  <w:style w:type="character" w:customStyle="1" w:styleId="BalloonTextChar">
-    <w:name w:val="Balloon Text Char"/>
-    <w:basedOn w:val="DefaultParagraphFont"/>
-    <w:link w:val="BalloonText"/>
-    <w:uiPriority w:val="99"/>
-    <w:semiHidden/>
-    <w:rsid w:val="00837CCD"/>
-    <w:rPr>
-      <w:rFonts w:ascii="Tahoma" w:hAnsi="Tahoma" w:cs="Tahoma"/>
-      <w:sz w:val="16"/>
-      <w:szCs w:val="16"/>
-    </w:rPr>
-  </w:style>
-  <w:style w:type="paragraph" w:styleId="NoSpacing">
-    <w:name w:val="No Spacing"/>
-    <w:link w:val="NoSpacingChar"/>
-    <w:uiPriority w:val="1"/>
-    <w:qFormat/>
-    <w:rsid w:val="00D7468B"/>
-    <w:pPr>
-      <w:spacing w:after="0" w:line="240" w:lineRule="auto"/>
-    </w:pPr>
-  </w:style>
-  <w:style w:type="character" w:customStyle="1" w:styleId="NoSpacingChar">
-    <w:name w:val="No Spacing Char"/>
-    <w:basedOn w:val="DefaultParagraphFont"/>
-    <w:link w:val="NoSpacing"/>
-    <w:uiPriority w:val="1"/>
-    <w:rsid w:val="00DE39FC"/>
-  </w:style>
-  <w:style w:type="character" w:styleId="PlaceholderText">
-    <w:name w:val="Placeholder Text"/>
-    <w:basedOn w:val="DefaultParagraphFont"/>
-    <w:uiPriority w:val="99"/>
-    <w:semiHidden/>
-    <w:rsid w:val="0033013E"/>
-    <w:rPr>
-      <w:color w:val="808080"/>
-    </w:rPr>
-  </w:style>
-  <w:style w:type="character" w:customStyle="1" w:styleId="Heading1Char">
-    <w:name w:val="Heading 1 Char"/>
-    <w:basedOn w:val="DefaultParagraphFont"/>
-    <w:link w:val="Heading1"/>
-    <w:uiPriority w:val="9"/>
-    <w:rsid w:val="005F0E0B"/>
-    <w:rPr>
-      <w:rFonts w:asciiTheme="majorHAnsi" w:eastAsiaTheme="majorEastAsia" w:hAnsiTheme="majorHAnsi" w:cstheme="majorBidi"/>
-      <w:b/>
-      <w:bCs/>
-      <w:color w:val="365F91" w:themeColor="accent1" w:themeShade="BF"/>
-      <w:sz w:val="28"/>
-      <w:szCs w:val="28"/>
-    </w:rPr>
-  </w:style>
-  <w:style w:type="paragraph" w:customStyle="1" w:styleId="woanwareHeading1">
-    <w:name w:val="woanware Heading 1"/>
-    <w:basedOn w:val="Heading1"/>
-    <w:link w:val="woanwareHeading1Char"/>
-    <w:qFormat/>
-    <w:rsid w:val="007076A2"/>
-    <w:rPr>
-      <w:rFonts w:asciiTheme="minorHAnsi" w:hAnsiTheme="minorHAnsi" w:cstheme="minorHAnsi"/>
-      <w:color w:val="auto"/>
-    </w:rPr>
-  </w:style>
-  <w:style w:type="character" w:customStyle="1" w:styleId="Heading2Char">
-    <w:name w:val="Heading 2 Char"/>
-    <w:basedOn w:val="DefaultParagraphFont"/>
-    <w:link w:val="Heading2"/>
-    <w:uiPriority w:val="9"/>
-    <w:rsid w:val="007076A2"/>
-    <w:rPr>
-      <w:rFonts w:asciiTheme="majorHAnsi" w:eastAsiaTheme="majorEastAsia" w:hAnsiTheme="majorHAnsi" w:cstheme="majorBidi"/>
-      <w:b/>
-      <w:bCs/>
-      <w:color w:val="4F81BD" w:themeColor="accent1"/>
-      <w:sz w:val="26"/>
-      <w:szCs w:val="26"/>
-    </w:rPr>
-  </w:style>
-  <w:style w:type="character" w:customStyle="1" w:styleId="woanwareHeading1Char">
-    <w:name w:val="woanware Heading 1 Char"/>
-    <w:basedOn w:val="Heading1Char"/>
-    <w:link w:val="woanwareHeading1"/>
-    <w:rsid w:val="007076A2"/>
-    <w:rPr>
-      <w:rFonts w:asciiTheme="majorHAnsi" w:eastAsiaTheme="majorEastAsia" w:hAnsiTheme="majorHAnsi" w:cstheme="minorHAnsi"/>
-      <w:b/>
-      <w:bCs/>
-      <w:color w:val="365F91" w:themeColor="accent1" w:themeShade="BF"/>
-      <w:sz w:val="28"/>
-      <w:szCs w:val="28"/>
-    </w:rPr>
-  </w:style>
-  <w:style w:type="paragraph" w:customStyle="1" w:styleId="woanwareHeading2">
-    <w:name w:val="woanware Heading 2"/>
-    <w:basedOn w:val="Heading2"/>
-    <w:link w:val="woanwareHeading2Char"/>
-    <w:qFormat/>
-    <w:rsid w:val="007076A2"/>
-    <w:rPr>
-      <w:rFonts w:asciiTheme="minorHAnsi" w:hAnsiTheme="minorHAnsi" w:cstheme="minorHAnsi"/>
-      <w:color w:val="auto"/>
-    </w:rPr>
-  </w:style>
-  <w:style w:type="character" w:customStyle="1" w:styleId="woanwareHeading2Char">
-    <w:name w:val="woanware Heading 2 Char"/>
-    <w:basedOn w:val="Heading2Char"/>
-    <w:link w:val="woanwareHeading2"/>
-    <w:rsid w:val="007076A2"/>
-    <w:rPr>
-      <w:rFonts w:asciiTheme="majorHAnsi" w:eastAsiaTheme="majorEastAsia" w:hAnsiTheme="majorHAnsi" w:cstheme="minorHAnsi"/>
-      <w:b/>
-      <w:bCs/>
-      <w:color w:val="4F81BD" w:themeColor="accent1"/>
-      <w:sz w:val="26"/>
-      <w:szCs w:val="26"/>
-    </w:rPr>
-  </w:style>
-  <w:style w:type="paragraph" w:styleId="ListParagraph">
-    <w:name w:val="List Paragraph"/>
-    <w:basedOn w:val="Normal"/>
-    <w:uiPriority w:val="34"/>
-    <w:qFormat/>
-    <w:rsid w:val="009C22A1"/>
-    <w:pPr>
-      <w:ind w:left="720"/>
-      <w:contextualSpacing/>
-    </w:pPr>
-  </w:style>
-</w:styles>
-</file>
-
-<file path=word/stylesWithEffects.xml><?xml version="1.0" encoding="utf-8"?>
-<w:styles xmlns:wpc="http://schemas.microsoft.com/office/word/2010/wordprocessingCanvas" xmlns:mc="http://schemas.openxmlformats.org/markup-compatibility/2006" xmlns:o="urn:schemas-microsoft-com:office:office" xmlns:r="http://schemas.openxmlformats.org/officeDocument/2006/relationships" xmlns:m="http://schemas.openxmlformats.org/officeDocument/2006/math" xmlns:v="urn:schemas-microsoft-com:vml" xmlns:wp14="http://schemas.microsoft.com/office/word/2010/wordprocessingDrawing" xmlns:wp="http://schemas.openxmlformats.org/drawingml/2006/wordprocessingDrawing" xmlns:w10="urn:schemas-microsoft-com:office:word" xmlns:w="http://schemas.openxmlformats.org/wordprocessingml/2006/main" xmlns:w14="http://schemas.microsoft.com/office/word/2010/wordml" xmlns:wpg="http://schemas.microsoft.com/office/word/2010/wordprocessingGroup" xmlns:wpi="http://schemas.microsoft.com/office/word/2010/wordprocessingInk" xmlns:wne="http://schemas.microsoft.com/office/word/2006/wordml" xmlns:wps="http://schemas.microsoft.com/office/word/2010/wordprocessingShape" mc:Ignorable="w14 wp14">
-  <w:docDefaults>
-    <w:rPrDefault>
-      <w:rPr>
-        <w:rFonts w:asciiTheme="minorHAnsi" w:eastAsiaTheme="minorHAnsi" w:hAnsiTheme="minorHAnsi" w:cstheme="minorBidi"/>
-        <w:sz w:val="22"/>
-        <w:szCs w:val="22"/>
-        <w:lang w:val="en-GB" w:eastAsia="en-US" w:bidi="ar-SA"/>
-      </w:rPr>
-    </w:rPrDefault>
-    <w:pPrDefault>
-      <w:pPr>
-        <w:spacing w:after="200" w:line="276" w:lineRule="auto"/>
-      </w:pPr>
-    </w:pPrDefault>
-  </w:docDefaults>
-  <w:latentStyles w:defLockedState="0" w:defUIPriority="99" w:defSemiHidden="1" w:defUnhideWhenUsed="1" w:defQFormat="0" w:count="267">
-    <w:lsdException w:name="Normal" w:semiHidden="0" w:uiPriority="0" w:unhideWhenUsed="0" w:qFormat="1"/>
-    <w:lsdException w:name="heading 1" w:semiHidden="0" w:uiPriority="9" w:unhideWhenUsed="0" w:qFormat="1"/>
-    <w:lsdException w:name="heading 2" w:uiPriority="9" w:qFormat="1"/>
-    <w:lsdException w:name="heading 3" w:uiPriority="9" w:qFormat="1"/>
-    <w:lsdException w:name="heading 4" w:uiPriority="9" w:qFormat="1"/>
-    <w:lsdException w:name="heading 5" w:uiPriority="9" w:qFormat="1"/>
-    <w:lsdException w:name="heading 6" w:uiPriority="9" w:qFormat="1"/>
-    <w:lsdException w:name="heading 7" w:uiPriority="9" w:qFormat="1"/>
-    <w:lsdException w:name="heading 8" w:uiPriority="9" w:qFormat="1"/>
-    <w:lsdException w:name="heading 9" w:uiPriority="9" w:qFormat="1"/>
-    <w:lsdException w:name="toc 1" w:uiPriority="39"/>
-    <w:lsdException w:name="toc 2" w:uiPriority="39"/>
-    <w:lsdException w:name="toc 3" w:uiPriority="39"/>
-    <w:lsdException w:name="toc 4" w:uiPriority="39"/>
-    <w:lsdException w:name="toc 5" w:uiPriority="39"/>
-    <w:lsdException w:name="toc 6" w:uiPriority="39"/>
-    <w:lsdException w:name="toc 7" w:uiPriority="39"/>
-    <w:lsdException w:name="toc 8" w:uiPriority="39"/>
-    <w:lsdException w:name="toc 9" w:uiPriority="39"/>
-    <w:lsdException w:name="caption" w:uiPriority="35" w:qFormat="1"/>
-    <w:lsdException w:name="Title" w:semiHidden="0" w:uiPriority="10" w:unhideWhenUsed="0" w:qFormat="1"/>
-    <w:lsdException w:name="Default Paragraph Font" w:uiPriority="1"/>
-    <w:lsdException w:name="Subtitle" w:semiHidden="0" w:uiPriority="11" w:unhideWhenUsed="0" w:qFormat="1"/>
-    <w:lsdException w:name="Strong" w:semiHidden="0" w:uiPriority="22" w:unhideWhenUsed="0" w:qFormat="1"/>
-    <w:lsdException w:name="Emphasis" w:semiHidden="0" w:uiPriority="20" w:unhideWhenUsed="0" w:qFormat="1"/>
-    <w:lsdException w:name="Table Grid" w:semiHidden="0" w:uiPriority="59" w:unhideWhenUsed="0"/>
-    <w:lsdException w:name="Placeholder Text" w:unhideWhenUsed="0"/>
-    <w:lsdException w:name="No Spacing" w:semiHidden="0" w:uiPriority="1" w:unhideWhenUsed="0" w:qFormat="1"/>
-    <w:lsdException w:name="Light Shading" w:semiHidden="0" w:uiPriority="60" w:unhideWhenUsed="0"/>
-    <w:lsdException w:name="Light List" w:semiHidden="0" w:uiPriority="61" w:unhideWhenUsed="0"/>
-    <w:lsdException w:name="Light Grid" w:semiHidden="0" w:uiPriority="62" w:unhideWhenUsed="0"/>
-    <w:lsdException w:name="Medium Shading 1" w:semiHidden="0" w:uiPriority="63" w:unhideWhenUsed="0"/>
-    <w:lsdException w:name="Medium Shading 2" w:semiHidden="0" w:uiPriority="64" w:unhideWhenUsed="0"/>
-    <w:lsdException w:name="Medium List 1" w:semiHidden="0" w:uiPriority="65" w:unhideWhenUsed="0"/>
-    <w:lsdException w:name="Medium List 2" w:semiHidden="0" w:uiPriority="66" w:unhideWhenUsed="0"/>
-    <w:lsdException w:name="Medium Grid 1" w:semiHidden="0" w:uiPriority="67" w:unhideWhenUsed="0"/>
-    <w:lsdException w:name="Medium Grid 2" w:semiHidden="0" w:uiPriority="68" w:unhideWhenUsed="0"/>
-    <w:lsdException w:name="Medium Grid 3" w:semiHidden="0" w:uiPriority="69" w:unhideWhenUsed="0"/>
-    <w:lsdException w:name="Dark List" w:semiHidden="0" w:uiPriority="70" w:unhideWhenUsed="0"/>
-    <w:lsdException w:name="Colorful Shading" w:semiHidden="0" w:uiPriority="71" w:unhideWhenUsed="0"/>
-    <w:lsdException w:name="Colorful List" w:semiHidden="0" w:uiPriority="72" w:unhideWhenUsed="0"/>
-    <w:lsdException w:name="Colorful Grid" w:semiHidden="0" w:uiPriority="73" w:unhideWhenUsed="0"/>
-    <w:lsdException w:name="Light Shading Accent 1" w:semiHidden="0" w:uiPriority="60" w:unhideWhenUsed="0"/>
-    <w:lsdException w:name="Light List Accent 1" w:semiHidden="0" w:uiPriority="61" w:unhideWhenUsed="0"/>
-    <w:lsdException w:name="Light Grid Accent 1" w:semiHidden="0" w:uiPriority="62" w:unhideWhenUsed="0"/>
-    <w:lsdException w:name="Medium Shading 1 Accent 1" w:semiHidden="0" w:uiPriority="63" w:unhideWhenUsed="0"/>
-    <w:lsdException w:name="Medium Shading 2 Accent 1" w:semiHidden="0" w:uiPriority="64" w:unhideWhenUsed="0"/>
-    <w:lsdException w:name="Medium List 1 Accent 1" w:semiHidden="0" w:uiPriority="65" w:unhideWhenUsed="0"/>
-    <w:lsdException w:name="Revision" w:unhideWhenUsed="0"/>
-    <w:lsdException w:name="List Paragraph" w:semiHidden="0" w:uiPriority="34" w:unhideWhenUsed="0" w:qFormat="1"/>
-    <w:lsdException w:name="Quote" w:semiHidden="0" w:uiPriority="29" w:unhideWhenUsed="0" w:qFormat="1"/>
-    <w:lsdException w:name="Intense Quote" w:semiHidden="0" w:uiPriority="30" w:unhideWhenUsed="0" w:qFormat="1"/>
-    <w:lsdException w:name="Medium List 2 Accent 1" w:semiHidden="0" w:uiPriority="66" w:unhideWhenUsed="0"/>
-    <w:lsdException w:name="Medium Grid 1 Accent 1" w:semiHidden="0" w:uiPriority="67" w:unhideWhenUsed="0"/>
-    <w:lsdException w:name="Medium Grid 2 Accent 1" w:semiHidden="0" w:uiPriority="68" w:unhideWhenUsed="0"/>
-    <w:lsdException w:name="Medium Grid 3 Accent 1" w:semiHidden="0" w:uiPriority="69" w:unhideWhenUsed="0"/>
-    <w:lsdException w:name="Dark List Accent 1" w:semiHidden="0" w:uiPriority="70" w:unhideWhenUsed="0"/>
-    <w:lsdException w:name="Colorful Shading Accent 1" w:semiHidden="0" w:uiPriority="71" w:unhideWhenUsed="0"/>
-    <w:lsdException w:name="Colorful List Accent 1" w:semiHidden="0" w:uiPriority="72" w:unhideWhenUsed="0"/>
-    <w:lsdException w:name="Colorful Grid Accent 1" w:semiHidden="0" w:uiPriority="73" w:unhideWhenUsed="0"/>
-    <w:lsdException w:name="Light Shading Accent 2" w:semiHidden="0" w:uiPriority="60" w:unhideWhenUsed="0"/>
-    <w:lsdException w:name="Light List Accent 2" w:semiHidden="0" w:uiPriority="61" w:unhideWhenUsed="0"/>
-    <w:lsdException w:name="Light Grid Accent 2" w:semiHidden="0" w:uiPriority="62" w:unhideWhenUsed="0"/>
-    <w:lsdException w:name="Medium Shading 1 Accent 2" w:semiHidden="0" w:uiPriority="63" w:unhideWhenUsed="0"/>
-    <w:lsdException w:name="Medium Shading 2 Accent 2" w:semiHidden="0" w:uiPriority="64" w:unhideWhenUsed="0"/>
-    <w:lsdException w:name="Medium List 1 Accent 2" w:semiHidden="0" w:uiPriority="65" w:unhideWhenUsed="0"/>
-    <w:lsdException w:name="Medium List 2 Accent 2" w:semiHidden="0" w:uiPriority="66" w:unhideWhenUsed="0"/>
-    <w:lsdException w:name="Medium Grid 1 Accent 2" w:semiHidden="0" w:uiPriority="67" w:unhideWhenUsed="0"/>
-    <w:lsdException w:name="Medium Grid 2 Accent 2" w:semiHidden="0" w:uiPriority="68" w:unhideWhenUsed="0"/>
-    <w:lsdException w:name="Medium Grid 3 Accent 2" w:semiHidden="0" w:uiPriority="69" w:unhideWhenUsed="0"/>
-    <w:lsdException w:name="Dark List Accent 2" w:semiHidden="0" w:uiPriority="70" w:unhideWhenUsed="0"/>
-    <w:lsdException w:name="Colorful Shading Accent 2" w:semiHidden="0" w:uiPriority="71" w:unhideWhenUsed="0"/>
-    <w:lsdException w:name="Colorful List Accent 2" w:semiHidden="0" w:uiPriority="72" w:unhideWhenUsed="0"/>
-    <w:lsdException w:name="Colorful Grid Accent 2" w:semiHidden="0" w:uiPriority="73" w:unhideWhenUsed="0"/>
-    <w:lsdException w:name="Light Shading Accent 3" w:semiHidden="0" w:uiPriority="60" w:unhideWhenUsed="0"/>
-    <w:lsdException w:name="Light List Accent 3" w:semiHidden="0" w:uiPriority="61" w:unhideWhenUsed="0"/>
-    <w:lsdException w:name="Light Grid Accent 3" w:semiHidden="0" w:uiPriority="62" w:unhideWhenUsed="0"/>
-    <w:lsdException w:name="Medium Shading 1 Accent 3" w:semiHidden="0" w:uiPriority="63" w:unhideWhenUsed="0"/>
-    <w:lsdException w:name="Medium Shading 2 Accent 3" w:semiHidden="0" w:uiPriority="64" w:unhideWhenUsed="0"/>
-    <w:lsdException w:name="Medium List 1 Accent 3" w:semiHidden="0" w:uiPriority="65" w:unhideWhenUsed="0"/>
-    <w:lsdException w:name="Medium List 2 Accent 3" w:semiHidden="0" w:uiPriority="66" w:unhideWhenUsed="0"/>
-    <w:lsdException w:name="Medium Grid 1 Accent 3" w:semiHidden="0" w:uiPriority="67" w:unhideWhenUsed="0"/>
-    <w:lsdException w:name="Medium Grid 2 Accent 3" w:semiHidden="0" w:uiPriority="68" w:unhideWhenUsed="0"/>
-    <w:lsdException w:name="Medium Grid 3 Accent 3" w:semiHidden="0" w:uiPriority="69" w:unhideWhenUsed="0"/>
-    <w:lsdException w:name="Dark List Accent 3" w:semiHidden="0" w:uiPriority="70" w:unhideWhenUsed="0"/>
-    <w:lsdException w:name="Colorful Shading Accent 3" w:semiHidden="0" w:uiPriority="71" w:unhideWhenUsed="0"/>
-    <w:lsdException w:name="Colorful List Accent 3" w:semiHidden="0" w:uiPriority="72" w:unhideWhenUsed="0"/>
-    <w:lsdException w:name="Colorful Grid Accent 3" w:semiHidden="0" w:uiPriority="73" w:unhideWhenUsed="0"/>
-    <w:lsdException w:name="Light Shading Accent 4" w:semiHidden="0" w:uiPriority="60" w:unhideWhenUsed="0"/>
-    <w:lsdException w:name="Light List Accent 4" w:semiHidden="0" w:uiPriority="61" w:unhideWhenUsed="0"/>
-    <w:lsdException w:name="Light Grid Accent 4" w:semiHidden="0" w:uiPriority="62" w:unhideWhenUsed="0"/>
-    <w:lsdException w:name="Medium Shading 1 Accent 4" w:semiHidden="0" w:uiPriority="63" w:unhideWhenUsed="0"/>
-    <w:lsdException w:name="Medium Shading 2 Accent 4" w:semiHidden="0" w:uiPriority="64" w:unhideWhenUsed="0"/>
-    <w:lsdException w:name="Medium List 1 Accent 4" w:semiHidden="0" w:uiPriority="65" w:unhideWhenUsed="0"/>
-    <w:lsdException w:name="Medium List 2 Accent 4" w:semiHidden="0" w:uiPriority="66" w:unhideWhenUsed="0"/>
-    <w:lsdException w:name="Medium Grid 1 Accent 4" w:semiHidden="0" w:uiPriority="67" w:unhideWhenUsed="0"/>
-    <w:lsdException w:name="Medium Grid 2 Accent 4" w:semiHidden="0" w:uiPriority="68" w:unhideWhenUsed="0"/>
-    <w:lsdException w:name="Medium Grid 3 Accent 4" w:semiHidden="0" w:uiPriority="69" w:unhideWhenUsed="0"/>
-    <w:lsdException w:name="Dark List Accent 4" w:semiHidden="0" w:uiPriority="70" w:unhideWhenUsed="0"/>
-    <w:lsdException w:name="Colorful Shading Accent 4" w:semiHidden="0" w:uiPriority="71" w:unhideWhenUsed="0"/>
-    <w:lsdException w:name="Colorful List Accent 4" w:semiHidden="0" w:uiPriority="72" w:unhideWhenUsed="0"/>
-    <w:lsdException w:name="Colorful Grid Accent 4" w:semiHidden="0" w:uiPriority="73" w:unhideWhenUsed="0"/>
-    <w:lsdException w:name="Light Shading Accent 5" w:semiHidden="0" w:uiPriority="60" w:unhideWhenUsed="0"/>
-    <w:lsdException w:name="Light List Accent 5" w:semiHidden="0" w:uiPriority="61" w:unhideWhenUsed="0"/>
-    <w:lsdException w:name="Light Grid Accent 5" w:semiHidden="0" w:uiPriority="62" w:unhideWhenUsed="0"/>
-    <w:lsdException w:name="Medium Shading 1 Accent 5" w:semiHidden="0" w:uiPriority="63" w:unhideWhenUsed="0"/>
-    <w:lsdException w:name="Medium Shading 2 Accent 5" w:semiHidden="0" w:uiPriority="64" w:unhideWhenUsed="0"/>
-    <w:lsdException w:name="Medium List 1 Accent 5" w:semiHidden="0" w:uiPriority="65" w:unhideWhenUsed="0"/>
-    <w:lsdException w:name="Medium List 2 Accent 5" w:semiHidden="0" w:uiPriority="66" w:unhideWhenUsed="0"/>
-    <w:lsdException w:name="Medium Grid 1 Accent 5" w:semiHidden="0" w:uiPriority="67" w:unhideWhenUsed="0"/>
-    <w:lsdException w:name="Medium Grid 2 Accent 5" w:semiHidden="0" w:uiPriority="68" w:unhideWhenUsed="0"/>
-    <w:lsdException w:name="Medium Grid 3 Accent 5" w:semiHidden="0" w:uiPriority="69" w:unhideWhenUsed="0"/>
-    <w:lsdException w:name="Dark List Accent 5" w:semiHidden="0" w:uiPriority="70" w:unhideWhenUsed="0"/>
-    <w:lsdException w:name="Colorful Shading Accent 5" w:semiHidden="0" w:uiPriority="71" w:unhideWhenUsed="0"/>
-    <w:lsdException w:name="Colorful List Accent 5" w:semiHidden="0" w:uiPriority="72" w:unhideWhenUsed="0"/>
-    <w:lsdException w:name="Colorful Grid Accent 5" w:semiHidden="0" w:uiPriority="73" w:unhideWhenUsed="0"/>
-    <w:lsdException w:name="Light Shading Accent 6" w:semiHidden="0" w:uiPriority="60" w:unhideWhenUsed="0"/>
-    <w:lsdException w:name="Light List Accent 6" w:semiHidden="0" w:uiPriority="61" w:unhideWhenUsed="0"/>
-    <w:lsdException w:name="Light Grid Accent 6" w:semiHidden="0" w:uiPriority="62" w:unhideWhenUsed="0"/>
-    <w:lsdException w:name="Medium Shading 1 Accent 6" w:semiHidden="0" w:uiPriority="63" w:unhideWhenUsed="0"/>
-    <w:lsdException w:name="Medium Shading 2 Accent 6" w:semiHidden="0" w:uiPriority="64" w:unhideWhenUsed="0"/>
-    <w:lsdException w:name="Medium List 1 Accent 6" w:semiHidden="0" w:uiPriority="65" w:unhideWhenUsed="0"/>
-    <w:lsdException w:name="Medium List 2 Accent 6" w:semiHidden="0" w:uiPriority="66" w:unhideWhenUsed="0"/>
-    <w:lsdException w:name="Medium Grid 1 Accent 6" w:semiHidden="0" w:uiPriority="67" w:unhideWhenUsed="0"/>
-    <w:lsdException w:name="Medium Grid 2 Accent 6" w:semiHidden="0" w:uiPriority="68" w:unhideWhenUsed="0"/>
-    <w:lsdException w:name="Medium Grid 3 Accent 6" w:semiHidden="0" w:uiPriority="69" w:unhideWhenUsed="0"/>
-    <w:lsdException w:name="Dark List Accent 6" w:semiHidden="0" w:uiPriority="70" w:unhideWhenUsed="0"/>
-    <w:lsdException w:name="Colorful Shading Accent 6" w:semiHidden="0" w:uiPriority="71" w:unhideWhenUsed="0"/>
-    <w:lsdException w:name="Colorful List Accent 6" w:semiHidden="0" w:uiPriority="72" w:unhideWhenUsed="0"/>
-    <w:lsdException w:name="Colorful Grid Accent 6" w:semiHidden="0" w:uiPriority="73" w:unhideWhenUsed="0"/>
-    <w:lsdException w:name="Subtle Emphasis" w:semiHidden="0" w:uiPriority="19" w:unhideWhenUsed="0" w:qFormat="1"/>
-    <w:lsdException w:name="Intense Emphasis" w:semiHidden="0" w:uiPriority="21" w:unhideWhenUsed="0" w:qFormat="1"/>
-    <w:lsdException w:name="Subtle Reference" w:semiHidden="0" w:uiPriority="31" w:unhideWhenUsed="0" w:qFormat="1"/>
-    <w:lsdException w:name="Intense Reference" w:semiHidden="0" w:uiPriority="32" w:unhideWhenUsed="0" w:qFormat="1"/>
-    <w:lsdException w:name="Book Title" w:semiHidden="0" w:uiPriority="33" w:unhideWhenUsed="0" w:qFormat="1"/>
-    <w:lsdException w:name="Bibliography" w:uiPriority="37"/>
-    <w:lsdException w:name="TOC Heading" w:uiPriority="39" w:qFormat="1"/>
+  <w:latentStyles w:defLockedState="0" w:defUIPriority="99" w:defSemiHidden="0" w:defUnhideWhenUsed="0" w:defQFormat="0" w:count="371">
+    <w:lsdException w:name="Normal" w:uiPriority="0" w:qFormat="1"/>
+    <w:lsdException w:name="heading 1" w:uiPriority="9" w:qFormat="1"/>
+    <w:lsdException w:name="heading 2" w:semiHidden="1" w:uiPriority="9" w:unhideWhenUsed="1" w:qFormat="1"/>
+    <w:lsdException w:name="heading 3" w:semiHidden="1" w:uiPriority="9" w:unhideWhenUsed="1" w:qFormat="1"/>
+    <w:lsdException w:name="heading 4" w:semiHidden="1" w:uiPriority="9" w:unhideWhenUsed="1" w:qFormat="1"/>
+    <w:lsdException w:name="heading 5" w:semiHidden="1" w:uiPriority="9" w:unhideWhenUsed="1" w:qFormat="1"/>
+    <w:lsdException w:name="heading 6" w:semiHidden="1" w:uiPriority="9" w:unhideWhenUsed="1" w:qFormat="1"/>
+    <w:lsdException w:name="heading 7" w:semiHidden="1" w:uiPriority="9" w:unhideWhenUsed="1" w:qFormat="1"/>
+    <w:lsdException w:name="heading 8" w:semiHidden="1" w:uiPriority="9" w:unhideWhenUsed="1" w:qFormat="1"/>
+    <w:lsdException w:name="heading 9" w:semiHidden="1" w:uiPriority="9" w:unhideWhenUsed="1" w:qFormat="1"/>
+    <w:lsdException w:name="index 1" w:semiHidden="1" w:unhideWhenUsed="1"/>
+    <w:lsdException w:name="index 2" w:semiHidden="1" w:unhideWhenUsed="1"/>
+    <w:lsdException w:name="index 3" w:semiHidden="1" w:unhideWhenUsed="1"/>
+    <w:lsdException w:name="index 4" w:semiHidden="1" w:unhideWhenUsed="1"/>
+    <w:lsdException w:name="index 5" w:semiHidden="1" w:unhideWhenUsed="1"/>
+    <w:lsdException w:name="index 6" w:semiHidden="1" w:unhideWhenUsed="1"/>
+    <w:lsdException w:name="index 7" w:semiHidden="1" w:unhideWhenUsed="1"/>
+    <w:lsdException w:name="index 8" w:semiHidden="1" w:unhideWhenUsed="1"/>
+    <w:lsdException w:name="index 9" w:semiHidden="1" w:unhideWhenUsed="1"/>
+    <w:lsdException w:name="toc 1" w:semiHidden="1" w:uiPriority="39" w:unhideWhenUsed="1"/>
+    <w:lsdException w:name="toc 2" w:semiHidden="1" w:uiPriority="39" w:unhideWhenUsed="1"/>
+    <w:lsdException w:name="toc 3" w:semiHidden="1" w:uiPriority="39" w:unhideWhenUsed="1"/>
+    <w:lsdException w:name="toc 4" w:semiHidden="1" w:uiPriority="39" w:unhideWhenUsed="1"/>
+    <w:lsdException w:name="toc 5" w:semiHidden="1" w:uiPriority="39" w:unhideWhenUsed="1"/>
+    <w:lsdException w:name="toc 6" w:semiHidden="1" w:uiPriority="39" w:unhideWhenUsed="1"/>
+    <w:lsdException w:name="toc 7" w:semiHidden="1" w:uiPriority="39" w:unhideWhenUsed="1"/>
+    <w:lsdException w:name="toc 8" w:semiHidden="1" w:uiPriority="39" w:unhideWhenUsed="1"/>
+    <w:lsdException w:name="toc 9" w:semiHidden="1" w:uiPriority="39" w:unhideWhenUsed="1"/>
+    <w:lsdException w:name="Normal Indent" w:semiHidden="1" w:unhideWhenUsed="1"/>
+    <w:lsdException w:name="footnote text" w:semiHidden="1" w:unhideWhenUsed="1"/>
+    <w:lsdException w:name="annotation text" w:semiHidden="1" w:unhideWhenUsed="1"/>
+    <w:lsdException w:name="header" w:semiHidden="1" w:unhideWhenUsed="1"/>
+    <w:lsdException w:name="footer" w:semiHidden="1" w:unhideWhenUsed="1"/>
+    <w:lsdException w:name="index heading" w:semiHidden="1" w:unhideWhenUsed="1"/>
+    <w:lsdException w:name="caption" w:semiHidden="1" w:uiPriority="35" w:unhideWhenUsed="1" w:qFormat="1"/>
+    <w:lsdException w:name="table of figures" w:semiHidden="1" w:unhideWhenUsed="1"/>
+    <w:lsdException w:name="envelope address" w:semiHidden="1" w:unhideWhenUsed="1"/>
+    <w:lsdException w:name="envelope return" w:semiHidden="1" w:unhideWhenUsed="1"/>
+    <w:lsdException w:name="footnote reference" w:semiHidden="1" w:unhideWhenUsed="1"/>
+    <w:lsdException w:name="annotation reference" w:semiHidden="1" w:unhideWhenUsed="1"/>
+    <w:lsdException w:name="line number" w:semiHidden="1" w:unhideWhenUsed="1"/>
+    <w:lsdException w:name="page number" w:semiHidden="1" w:unhideWhenUsed="1"/>
+    <w:lsdException w:name="endnote reference" w:semiHidden="1" w:unhideWhenUsed="1"/>
+    <w:lsdException w:name="endnote text" w:semiHidden="1" w:unhideWhenUsed="1"/>
+    <w:lsdException w:name="table of authorities" w:semiHidden="1" w:unhideWhenUsed="1"/>
+    <w:lsdException w:name="macro" w:semiHidden="1" w:unhideWhenUsed="1"/>
+    <w:lsdException w:name="toa heading" w:semiHidden="1" w:unhideWhenUsed="1"/>
+    <w:lsdException w:name="List" w:semiHidden="1" w:unhideWhenUsed="1"/>
+    <w:lsdException w:name="List Bullet" w:semiHidden="1" w:unhideWhenUsed="1"/>
+    <w:lsdException w:name="List Number" w:semiHidden="1" w:unhideWhenUsed="1"/>
+    <w:lsdException w:name="List 2" w:semiHidden="1" w:unhideWhenUsed="1"/>
+    <w:lsdException w:name="List 3" w:semiHidden="1" w:unhideWhenUsed="1"/>
+    <w:lsdException w:name="List 4" w:semiHidden="1" w:unhideWhenUsed="1"/>
+    <w:lsdException w:name="List 5" w:semiHidden="1" w:unhideWhenUsed="1"/>
+    <w:lsdException w:name="List Bullet 2" w:semiHidden="1" w:unhideWhenUsed="1"/>
+    <w:lsdException w:name="List Bullet 3" w:semiHidden="1" w:unhideWhenUsed="1"/>
+    <w:lsdException w:name="List Bullet 4" w:semiHidden="1" w:unhideWhenUsed="1"/>
+    <w:lsdException w:name="List Bullet 5" w:semiHidden="1" w:unhideWhenUsed="1"/>
+    <w:lsdException w:name="List Number 2" w:semiHidden="1" w:unhideWhenUsed="1"/>
+    <w:lsdException w:name="List Number 3" w:semiHidden="1" w:unhideWhenUsed="1"/>
+    <w:lsdException w:name="List Number 4" w:semiHidden="1" w:unhideWhenUsed="1"/>
+    <w:lsdException w:name="List Number 5" w:semiHidden="1" w:unhideWhenUsed="1"/>
+    <w:lsdException w:name="Title" w:uiPriority="10" w:qFormat="1"/>
+    <w:lsdException w:name="Closing" w:semiHidden="1" w:unhideWhenUsed="1"/>
+    <w:lsdException w:name="Signature" w:semiHidden="1" w:unhideWhenUsed="1"/>
+    <w:lsdException w:name="Default Paragraph Font" w:semiHidden="1" w:uiPriority="1" w:unhideWhenUsed="1"/>
+    <w:lsdException w:name="Body Text" w:semiHidden="1" w:unhideWhenUsed="1"/>
+    <w:lsdException w:name="Body Text Indent" w:semiHidden="1" w:unhideWhenUsed="1"/>
+    <w:lsdException w:name="List Continue" w:semiHidden="1" w:unhideWhenUsed="1"/>
+    <w:lsdException w:name="List Continue 2" w:semiHidden="1" w:unhideWhenUsed="1"/>
+    <w:lsdException w:name="List Continue 3" w:semiHidden="1" w:unhideWhenUsed="1"/>
+    <w:lsdException w:name="List Continue 4" w:semiHidden="1" w:unhideWhenUsed="1"/>
+    <w:lsdException w:name="List Continue 5" w:semiHidden="1" w:unhideWhenUsed="1"/>
+    <w:lsdException w:name="Message Header" w:semiHidden="1" w:unhideWhenUsed="1"/>
+    <w:lsdException w:name="Subtitle" w:uiPriority="11" w:qFormat="1"/>
+    <w:lsdException w:name="Salutation" w:semiHidden="1" w:unhideWhenUsed="1"/>
+    <w:lsdException w:name="Date" w:semiHidden="1" w:unhideWhenUsed="1"/>
+    <w:lsdException w:name="Body Text First Indent" w:semiHidden="1" w:unhideWhenUsed="1"/>
+    <w:lsdException w:name="Body Text First Indent 2" w:semiHidden="1" w:unhideWhenUsed="1"/>
+    <w:lsdException w:name="Note Heading" w:semiHidden="1" w:unhideWhenUsed="1"/>
+    <w:lsdException w:name="Body Text 2" w:semiHidden="1" w:unhideWhenUsed="1"/>
+    <w:lsdException w:name="Body Text 3" w:semiHidden="1" w:unhideWhenUsed="1"/>
+    <w:lsdException w:name="Body Text Indent 2" w:semiHidden="1" w:unhideWhenUsed="1"/>
+    <w:lsdException w:name="Body Text Indent 3" w:semiHidden="1" w:unhideWhenUsed="1"/>
+    <w:lsdException w:name="Block Text" w:semiHidden="1" w:unhideWhenUsed="1"/>
+    <w:lsdException w:name="Hyperlink" w:semiHidden="1" w:unhideWhenUsed="1"/>
+    <w:lsdException w:name="FollowedHyperlink" w:semiHidden="1" w:unhideWhenUsed="1"/>
+    <w:lsdException w:name="Strong" w:uiPriority="22" w:qFormat="1"/>
+    <w:lsdException w:name="Emphasis" w:uiPriority="20" w:qFormat="1"/>
+    <w:lsdException w:name="Document Map" w:semiHidden="1" w:unhideWhenUsed="1"/>
+    <w:lsdException w:name="Plain Text" w:semiHidden="1" w:unhideWhenUsed="1"/>
+    <w:lsdException w:name="E-mail Signature" w:semiHidden="1" w:unhideWhenUsed="1"/>
+    <w:lsdException w:name="HTML Top of Form" w:semiHidden="1" w:unhideWhenUsed="1"/>
+    <w:lsdException w:name="HTML Bottom of Form" w:semiHidden="1" w:unhideWhenUsed="1"/>
+    <w:lsdException w:name="Normal (Web)" w:semiHidden="1" w:unhideWhenUsed="1"/>
+    <w:lsdException w:name="HTML Acronym" w:semiHidden="1" w:unhideWhenUsed="1"/>
+    <w:lsdException w:name="HTML Address" w:semiHidden="1" w:unhideWhenUsed="1"/>
+    <w:lsdException w:name="HTML Cite" w:semiHidden="1" w:unhideWhenUsed="1"/>
+    <w:lsdException w:name="HTML Code" w:semiHidden="1" w:unhideWhenUsed="1"/>
+    <w:lsdException w:name="HTML Definition" w:semiHidden="1" w:unhideWhenUsed="1"/>
+    <w:lsdException w:name="HTML Keyboard" w:semiHidden="1" w:unhideWhenUsed="1"/>
+    <w:lsdException w:name="HTML Preformatted" w:semiHidden="1" w:unhideWhenUsed="1"/>
+    <w:lsdException w:name="HTML Sample" w:semiHidden="1" w:unhideWhenUsed="1"/>
+    <w:lsdException w:name="HTML Typewriter" w:semiHidden="1" w:unhideWhenUsed="1"/>
+    <w:lsdException w:name="HTML Variable" w:semiHidden="1" w:unhideWhenUsed="1"/>
+    <w:lsdException w:name="Normal Table" w:semiHidden="1" w:unhideWhenUsed="1"/>
+    <w:lsdException w:name="annotation subject" w:semiHidden="1" w:unhideWhenUsed="1"/>
+    <w:lsdException w:name="No List" w:semiHidden="1" w:unhideWhenUsed="1"/>
+    <w:lsdException w:name="Outline List 1" w:semiHidden="1" w:unhideWhenUsed="1"/>
+    <w:lsdException w:name="Outline List 2" w:semiHidden="1" w:unhideWhenUsed="1"/>
+    <w:lsdException w:name="Outline List 3" w:semiHidden="1" w:unhideWhenUsed="1"/>
+    <w:lsdException w:name="Table Simple 1" w:semiHidden="1" w:unhideWhenUsed="1"/>
+    <w:lsdException w:name="Table Simple 2" w:semiHidden="1" w:unhideWhenUsed="1"/>
+    <w:lsdException w:name="Table Simple 3" w:semiHidden="1" w:unhideWhenUsed="1"/>
+    <w:lsdException w:name="Table Classic 1" w:semiHidden="1" w:unhideWhenUsed="1"/>
+    <w:lsdException w:name="Table Classic 2" w:semiHidden="1" w:unhideWhenUsed="1"/>
+    <w:lsdException w:name="Table Classic 3" w:semiHidden="1" w:unhideWhenUsed="1"/>
+    <w:lsdException w:name="Table Classic 4" w:semiHidden="1" w:unhideWhenUsed="1"/>
+    <w:lsdException w:name="Table Colorful 1" w:semiHidden="1" w:unhideWhenUsed="1"/>
+    <w:lsdException w:name="Table Colorful 2" w:semiHidden="1" w:unhideWhenUsed="1"/>
+    <w:lsdException w:name="Table Colorful 3" w:semiHidden="1" w:unhideWhenUsed="1"/>
+    <w:lsdException w:name="Table Columns 1" w:semiHidden="1" w:unhideWhenUsed="1"/>
+    <w:lsdException w:name="Table Columns 2" w:semiHidden="1" w:unhideWhenUsed="1"/>
+    <w:lsdException w:name="Table Columns 3" w:semiHidden="1" w:unhideWhenUsed="1"/>
+    <w:lsdException w:name="Table Columns 4" w:semiHidden="1" w:unhideWhenUsed="1"/>
+    <w:lsdException w:name="Table Columns 5" w:semiHidden="1" w:unhideWhenUsed="1"/>
+    <w:lsdException w:name="Table Grid 1" w:semiHidden="1" w:unhideWhenUsed="1"/>
+    <w:lsdException w:name="Table Grid 2" w:semiHidden="1" w:unhideWhenUsed="1"/>
+    <w:lsdException w:name="Table Grid 3" w:semiHidden="1" w:unhideWhenUsed="1"/>
+    <w:lsdException w:name="Table Grid 4" w:semiHidden="1" w:unhideWhenUsed="1"/>
+    <w:lsdException w:name="Table Grid 5" w:semiHidden="1" w:unhideWhenUsed="1"/>
+    <w:lsdException w:name="Table Grid 6" w:semiHidden="1" w:unhideWhenUsed="1"/>
+    <w:lsdException w:name="Table Grid 7" w:semiHidden="1" w:unhideWhenUsed="1"/>
+    <w:lsdException w:name="Table Grid 8" w:semiHidden="1" w:unhideWhenUsed="1"/>
+    <w:lsdException w:name="Table List 1" w:semiHidden="1" w:unhideWhenUsed="1"/>
+    <w:lsdException w:name="Table List 2" w:semiHidden="1" w:unhideWhenUsed="1"/>
+    <w:lsdException w:name="Table List 3" w:semiHidden="1" w:unhideWhenUsed="1"/>
+    <w:lsdException w:name="Table List 4" w:semiHidden="1" w:unhideWhenUsed="1"/>
+    <w:lsdException w:name="Table List 5" w:semiHidden="1" w:unhideWhenUsed="1"/>
+    <w:lsdException w:name="Table List 6" w:semiHidden="1" w:unhideWhenUsed="1"/>
+    <w:lsdException w:name="Table List 7" w:semiHidden="1" w:unhideWhenUsed="1"/>
+    <w:lsdException w:name="Table List 8" w:semiHidden="1" w:unhideWhenUsed="1"/>
+    <w:lsdException w:name="Table 3D effects 1" w:semiHidden="1" w:unhideWhenUsed="1"/>
+    <w:lsdException w:name="Table 3D effects 2" w:semiHidden="1" w:unhideWhenUsed="1"/>
+    <w:lsdException w:name="Table 3D effects 3" w:semiHidden="1" w:unhideWhenUsed="1"/>
+    <w:lsdException w:name="Table Contemporary" w:semiHidden="1" w:unhideWhenUsed="1"/>
+    <w:lsdException w:name="Table Elegant" w:semiHidden="1" w:unhideWhenUsed="1"/>
+    <w:lsdException w:name="Table Professional" w:semiHidden="1" w:unhideWhenUsed="1"/>
+    <w:lsdException w:name="Table Subtle 1" w:semiHidden="1" w:unhideWhenUsed="1"/>
+    <w:lsdException w:name="Table Subtle 2" w:semiHidden="1" w:unhideWhenUsed="1"/>
+    <w:lsdException w:name="Table Web 1" w:semiHidden="1" w:unhideWhenUsed="1"/>
+    <w:lsdException w:name="Table Web 2" w:semiHidden="1" w:unhideWhenUsed="1"/>
+    <w:lsdException w:name="Table Web 3" w:semiHidden="1" w:unhideWhenUsed="1"/>
+    <w:lsdException w:name="Balloon Text" w:semiHidden="1" w:unhideWhenUsed="1"/>
+    <w:lsdException w:name="Table Grid" w:uiPriority="59"/>
+    <w:lsdException w:name="Table Theme" w:semiHidden="1" w:unhideWhenUsed="1"/>
+    <w:lsdException w:name="Placeholder Text" w:semiHidden="1"/>
+    <w:lsdException w:name="No Spacing" w:uiPriority="1" w:qFormat="1"/>
+    <w:lsdException w:name="Light Shading" w:uiPriority="60"/>
+    <w:lsdException w:name="Light List" w:uiPriority="61"/>
+    <w:lsdException w:name="Light Grid" w:uiPriority="62"/>
+    <w:lsdException w:name="Medium Shading 1" w:uiPriority="63"/>
+    <w:lsdException w:name="Medium Shading 2" w:uiPriority="64"/>
+    <w:lsdException w:name="Medium List 1" w:uiPriority="65"/>
+    <w:lsdException w:name="Medium List 2" w:uiPriority="66"/>
+    <w:lsdException w:name="Medium Grid 1" w:uiPriority="67"/>
+    <w:lsdException w:name="Medium Grid 2" w:uiPriority="68"/>
+    <w:lsdException w:name="Medium Grid 3" w:uiPriority="69"/>
+    <w:lsdException w:name="Dark List" w:uiPriority="70"/>
+    <w:lsdException w:name="Colorful Shading" w:uiPriority="71"/>
+    <w:lsdException w:name="Colorful List" w:uiPriority="72"/>
+    <w:lsdException w:name="Colorful Grid" w:uiPriority="73"/>
+    <w:lsdException w:name="Light Shading Accent 1" w:uiPriority="60"/>
+    <w:lsdException w:name="Light List Accent 1" w:uiPriority="61"/>
+    <w:lsdException w:name="Light Grid Accent 1" w:uiPriority="62"/>
+    <w:lsdException w:name="Medium Shading 1 Accent 1" w:uiPriority="63"/>
+    <w:lsdException w:name="Medium Shading 2 Accent 1" w:uiPriority="64"/>
+    <w:lsdException w:name="Medium List 1 Accent 1" w:uiPriority="65"/>
+    <w:lsdException w:name="Revision" w:semiHidden="1"/>
+    <w:lsdException w:name="List Paragraph" w:uiPriority="34" w:qFormat="1"/>
+    <w:lsdException w:name="Quote" w:uiPriority="29" w:qFormat="1"/>
+    <w:lsdException w:name="Intense Quote" w:uiPriority="30" w:qFormat="1"/>
+    <w:lsdException w:name="Medium List 2 Accent 1" w:uiPriority="66"/>
+    <w:lsdException w:name="Medium Grid 1 Accent 1" w:uiPriority="67"/>
+    <w:lsdException w:name="Medium Grid 2 Accent 1" w:uiPriority="68"/>
+    <w:lsdException w:name="Medium Grid 3 Accent 1" w:uiPriority="69"/>
+    <w:lsdException w:name="Dark List Accent 1" w:uiPriority="70"/>
+    <w:lsdException w:name="Colorful Shading Accent 1" w:uiPriority="71"/>
+    <w:lsdException w:name="Colorful List Accent 1" w:uiPriority="72"/>
+    <w:lsdException w:name="Colorful Grid Accent 1" w:uiPriority="73"/>
+    <w:lsdException w:name="Light Shading Accent 2" w:uiPriority="60"/>
+    <w:lsdException w:name="Light List Accent 2" w:uiPriority="61"/>
+    <w:lsdException w:name="Light Grid Accent 2" w:uiPriority="62"/>
+    <w:lsdException w:name="Medium Shading 1 Accent 2" w:uiPriority="63"/>
+    <w:lsdException w:name="Medium Shading 2 Accent 2" w:uiPriority="64"/>
+    <w:lsdException w:name="Medium List 1 Accent 2" w:uiPriority="65"/>
+    <w:lsdException w:name="Medium List 2 Accent 2" w:uiPriority="66"/>
+    <w:lsdException w:name="Medium Grid 1 Accent 2" w:uiPriority="67"/>
+    <w:lsdException w:name="Medium Grid 2 Accent 2" w:uiPriority="68"/>
+    <w:lsdException w:name="Medium Grid 3 Accent 2" w:uiPriority="69"/>
+    <w:lsdException w:name="Dark List Accent 2" w:uiPriority="70"/>
+    <w:lsdException w:name="Colorful Shading Accent 2" w:uiPriority="71"/>
+    <w:lsdException w:name="Colorful List Accent 2" w:uiPriority="72"/>
+    <w:lsdException w:name="Colorful Grid Accent 2" w:uiPriority="73"/>
+    <w:lsdException w:name="Light Shading Accent 3" w:uiPriority="60"/>
+    <w:lsdException w:name="Light List Accent 3" w:uiPriority="61"/>
+    <w:lsdException w:name="Light Grid Accent 3" w:uiPriority="62"/>
+    <w:lsdException w:name="Medium Shading 1 Accent 3" w:uiPriority="63"/>
+    <w:lsdException w:name="Medium Shading 2 Accent 3" w:uiPriority="64"/>
+    <w:lsdException w:name="Medium List 1 Accent 3" w:uiPriority="65"/>
+    <w:lsdException w:name="Medium List 2 Accent 3" w:uiPriority="66"/>
+    <w:lsdException w:name="Medium Grid 1 Accent 3" w:uiPriority="67"/>
+    <w:lsdException w:name="Medium Grid 2 Accent 3" w:uiPriority="68"/>
+    <w:lsdException w:name="Medium Grid 3 Accent 3" w:uiPriority="69"/>
+    <w:lsdException w:name="Dark List Accent 3" w:uiPriority="70"/>
+    <w:lsdException w:name="Colorful Shading Accent 3" w:uiPriority="71"/>
+    <w:lsdException w:name="Colorful List Accent 3" w:uiPriority="72"/>
+    <w:lsdException w:name="Colorful Grid Accent 3" w:uiPriority="73"/>
+    <w:lsdException w:name="Light Shading Accent 4" w:uiPriority="60"/>
+    <w:lsdException w:name="Light List Accent 4" w:uiPriority="61"/>
+    <w:lsdException w:name="Light Grid Accent 4" w:uiPriority="62"/>
+    <w:lsdException w:name="Medium Shading 1 Accent 4" w:uiPriority="63"/>
+    <w:lsdException w:name="Medium Shading 2 Accent 4" w:uiPriority="64"/>
+    <w:lsdException w:name="Medium List 1 Accent 4" w:uiPriority="65"/>
+    <w:lsdException w:name="Medium List 2 Accent 4" w:uiPriority="66"/>
+    <w:lsdException w:name="Medium Grid 1 Accent 4" w:uiPriority="67"/>
+    <w:lsdException w:name="Medium Grid 2 Accent 4" w:uiPriority="68"/>
+    <w:lsdException w:name="Medium Grid 3 Accent 4" w:uiPriority="69"/>
+    <w:lsdException w:name="Dark List Accent 4" w:uiPriority="70"/>
+    <w:lsdException w:name="Colorful Shading Accent 4" w:uiPriority="71"/>
+    <w:lsdException w:name="Colorful List Accent 4" w:uiPriority="72"/>
+    <w:lsdException w:name="Colorful Grid Accent 4" w:uiPriority="73"/>
+    <w:lsdException w:name="Light Shading Accent 5" w:uiPriority="60"/>
+    <w:lsdException w:name="Light List Accent 5" w:uiPriority="61"/>
+    <w:lsdException w:name="Light Grid Accent 5" w:uiPriority="62"/>
+    <w:lsdException w:name="Medium Shading 1 Accent 5" w:uiPriority="63"/>
+    <w:lsdException w:name="Medium Shading 2 Accent 5" w:uiPriority="64"/>
+    <w:lsdException w:name="Medium List 1 Accent 5" w:uiPriority="65"/>
+    <w:lsdException w:name="Medium List 2 Accent 5" w:uiPriority="66"/>
+    <w:lsdException w:name="Medium Grid 1 Accent 5" w:uiPriority="67"/>
+    <w:lsdException w:name="Medium Grid 2 Accent 5" w:uiPriority="68"/>
+    <w:lsdException w:name="Medium Grid 3 Accent 5" w:uiPriority="69"/>
+    <w:lsdException w:name="Dark List Accent 5" w:uiPriority="70"/>
+    <w:lsdException w:name="Colorful Shading Accent 5" w:uiPriority="71"/>
+    <w:lsdException w:name="Colorful List Accent 5" w:uiPriority="72"/>
+    <w:lsdException w:name="Colorful Grid Accent 5" w:uiPriority="73"/>
+    <w:lsdException w:name="Light Shading Accent 6" w:uiPriority="60"/>
+    <w:lsdException w:name="Light List Accent 6" w:uiPriority="61"/>
+    <w:lsdException w:name="Light Grid Accent 6" w:uiPriority="62"/>
+    <w:lsdException w:name="Medium Shading 1 Accent 6" w:uiPriority="63"/>
+    <w:lsdException w:name="Medium Shading 2 Accent 6" w:uiPriority="64"/>
+    <w:lsdException w:name="Medium List 1 Accent 6" w:uiPriority="65"/>
+    <w:lsdException w:name="Medium List 2 Accent 6" w:uiPriority="66"/>
+    <w:lsdException w:name="Medium Grid 1 Accent 6" w:uiPriority="67"/>
+    <w:lsdException w:name="Medium Grid 2 Accent 6" w:uiPriority="68"/>
+    <w:lsdException w:name="Medium Grid 3 Accent 6" w:uiPriority="69"/>
+    <w:lsdException w:name="Dark List Accent 6" w:uiPriority="70"/>
+    <w:lsdException w:name="Colorful Shading Accent 6" w:uiPriority="71"/>
+    <w:lsdException w:name="Colorful List Accent 6" w:uiPriority="72"/>
+    <w:lsdException w:name="Colorful Grid Accent 6" w:uiPriority="73"/>
+    <w:lsdException w:name="Subtle Emphasis" w:uiPriority="19" w:qFormat="1"/>
+    <w:lsdException w:name="Intense Emphasis" w:uiPriority="21" w:qFormat="1"/>
+    <w:lsdException w:name="Subtle Reference" w:uiPriority="31" w:qFormat="1"/>
+    <w:lsdException w:name="Intense Reference" w:uiPriority="32" w:qFormat="1"/>
+    <w:lsdException w:name="Book Title" w:uiPriority="33" w:qFormat="1"/>
+    <w:lsdException w:name="Bibliography" w:semiHidden="1" w:uiPriority="37" w:unhideWhenUsed="1"/>
+    <w:lsdException w:name="TOC Heading" w:semiHidden="1" w:uiPriority="39" w:unhideWhenUsed="1" w:qFormat="1"/>
+    <w:lsdException w:name="Plain Table 1" w:uiPriority="41"/>
+    <w:lsdException w:name="Plain Table 2" w:uiPriority="42"/>
+    <w:lsdException w:name="Plain Table 3" w:uiPriority="43"/>
+    <w:lsdException w:name="Plain Table 4" w:uiPriority="44"/>
+    <w:lsdException w:name="Plain Table 5" w:uiPriority="45"/>
+    <w:lsdException w:name="Grid Table Light" w:uiPriority="40"/>
+    <w:lsdException w:name="Grid Table 1 Light" w:uiPriority="46"/>
+    <w:lsdException w:name="Grid Table 2" w:uiPriority="47"/>
+    <w:lsdException w:name="Grid Table 3" w:uiPriority="48"/>
+    <w:lsdException w:name="Grid Table 4" w:uiPriority="49"/>
+    <w:lsdException w:name="Grid Table 5 Dark" w:uiPriority="50"/>
+    <w:lsdException w:name="Grid Table 6 Colorful" w:uiPriority="51"/>
+    <w:lsdException w:name="Grid Table 7 Colorful" w:uiPriority="52"/>
+    <w:lsdException w:name="Grid Table 1 Light Accent 1" w:uiPriority="46"/>
+    <w:lsdException w:name="Grid Table 2 Accent 1" w:uiPriority="47"/>
+    <w:lsdException w:name="Grid Table 3 Accent 1" w:uiPriority="48"/>
+    <w:lsdException w:name="Grid Table 4 Accent 1" w:uiPriority="49"/>
+    <w:lsdException w:name="Grid Table 5 Dark Accent 1" w:uiPriority="50"/>
+    <w:lsdException w:name="Grid Table 6 Colorful Accent 1" w:uiPriority="51"/>
+    <w:lsdException w:name="Grid Table 7 Colorful Accent 1" w:uiPriority="52"/>
+    <w:lsdException w:name="Grid Table 1 Light Accent 2" w:uiPriority="46"/>
+    <w:lsdException w:name="Grid Table 2 Accent 2" w:uiPriority="47"/>
+    <w:lsdException w:name="Grid Table 3 Accent 2" w:uiPriority="48"/>
+    <w:lsdException w:name="Grid Table 4 Accent 2" w:uiPriority="49"/>
+    <w:lsdException w:name="Grid Table 5 Dark Accent 2" w:uiPriority="50"/>
+    <w:lsdException w:name="Grid Table 6 Colorful Accent 2" w:uiPriority="51"/>
+    <w:lsdException w:name="Grid Table 7 Colorful Accent 2" w:uiPriority="52"/>
+    <w:lsdException w:name="Grid Table 1 Light Accent 3" w:uiPriority="46"/>
+    <w:lsdException w:name="Grid Table 2 Accent 3" w:uiPriority="47"/>
+    <w:lsdException w:name="Grid Table 3 Accent 3" w:uiPriority="48"/>
+    <w:lsdException w:name="Grid Table 4 Accent 3" w:uiPriority="49"/>
+    <w:lsdException w:name="Grid Table 5 Dark Accent 3" w:uiPriority="50"/>
+    <w:lsdException w:name="Grid Table 6 Colorful Accent 3" w:uiPriority="51"/>
+    <w:lsdException w:name="Grid Table 7 Colorful Accent 3" w:uiPriority="52"/>
+    <w:lsdException w:name="Grid Table 1 Light Accent 4" w:uiPriority="46"/>
+    <w:lsdException w:name="Grid Table 2 Accent 4" w:uiPriority="47"/>
+    <w:lsdException w:name="Grid Table 3 Accent 4" w:uiPriority="48"/>
+    <w:lsdException w:name="Grid Table 4 Accent 4" w:uiPriority="49"/>
+    <w:lsdException w:name="Grid Table 5 Dark Accent 4" w:uiPriority="50"/>
+    <w:lsdException w:name="Grid Table 6 Colorful Accent 4" w:uiPriority="51"/>
+    <w:lsdException w:name="Grid Table 7 Colorful Accent 4" w:uiPriority="52"/>
+    <w:lsdException w:name="Grid Table 1 Light Accent 5" w:uiPriority="46"/>
+    <w:lsdException w:name="Grid Table 2 Accent 5" w:uiPriority="47"/>
+    <w:lsdException w:name="Grid Table 3 Accent 5" w:uiPriority="48"/>
+    <w:lsdException w:name="Grid Table 4 Accent 5" w:uiPriority="49"/>
+    <w:lsdException w:name="Grid Table 5 Dark Accent 5" w:uiPriority="50"/>
+    <w:lsdException w:name="Grid Table 6 Colorful Accent 5" w:uiPriority="51"/>
+    <w:lsdException w:name="Grid Table 7 Colorful Accent 5" w:uiPriority="52"/>
+    <w:lsdException w:name="Grid Table 1 Light Accent 6" w:uiPriority="46"/>
+    <w:lsdException w:name="Grid Table 2 Accent 6" w:uiPriority="47"/>
+    <w:lsdException w:name="Grid Table 3 Accent 6" w:uiPriority="48"/>
+    <w:lsdException w:name="Grid Table 4 Accent 6" w:uiPriority="49"/>
+    <w:lsdException w:name="Grid Table 5 Dark Accent 6" w:uiPriority="50"/>
+    <w:lsdException w:name="Grid Table 6 Colorful Accent 6" w:uiPriority="51"/>
+    <w:lsdException w:name="Grid Table 7 Colorful Accent 6" w:uiPriority="52"/>
+    <w:lsdException w:name="List Table 1 Light" w:uiPriority="46"/>
+    <w:lsdException w:name="List Table 2" w:uiPriority="47"/>
+    <w:lsdException w:name="List Table 3" w:uiPriority="48"/>
+    <w:lsdException w:name="List Table 4" w:uiPriority="49"/>
+    <w:lsdException w:name="List Table 5 Dark" w:uiPriority="50"/>
+    <w:lsdException w:name="List Table 6 Colorful" w:uiPriority="51"/>
+    <w:lsdException w:name="List Table 7 Colorful" w:uiPriority="52"/>
+    <w:lsdException w:name="List Table 1 Light Accent 1" w:uiPriority="46"/>
+    <w:lsdException w:name="List Table 2 Accent 1" w:uiPriority="47"/>
+    <w:lsdException w:name="List Table 3 Accent 1" w:uiPriority="48"/>
+    <w:lsdException w:name="List Table 4 Accent 1" w:uiPriority="49"/>
+    <w:lsdException w:name="List Table 5 Dark Accent 1" w:uiPriority="50"/>
+    <w:lsdException w:name="List Table 6 Colorful Accent 1" w:uiPriority="51"/>
+    <w:lsdException w:name="List Table 7 Colorful Accent 1" w:uiPriority="52"/>
+    <w:lsdException w:name="List Table 1 Light Accent 2" w:uiPriority="46"/>
+    <w:lsdException w:name="List Table 2 Accent 2" w:uiPriority="47"/>
+    <w:lsdException w:name="List Table 3 Accent 2" w:uiPriority="48"/>
+    <w:lsdException w:name="List Table 4 Accent 2" w:uiPriority="49"/>
+    <w:lsdException w:name="List Table 5 Dark Accent 2" w:uiPriority="50"/>
+    <w:lsdException w:name="List Table 6 Colorful Accent 2" w:uiPriority="51"/>
+    <w:lsdException w:name="List Table 7 Colorful Accent 2" w:uiPriority="52"/>
+    <w:lsdException w:name="List Table 1 Light Accent 3" w:uiPriority="46"/>
+    <w:lsdException w:name="List Table 2 Accent 3" w:uiPriority="47"/>
+    <w:lsdException w:name="List Table 3 Accent 3" w:uiPriority="48"/>
+    <w:lsdException w:name="List Table 4 Accent 3" w:uiPriority="49"/>
+    <w:lsdException w:name="List Table 5 Dark Accent 3" w:uiPriority="50"/>
+    <w:lsdException w:name="List Table 6 Colorful Accent 3" w:uiPriority="51"/>
+    <w:lsdException w:name="List Table 7 Colorful Accent 3" w:uiPriority="52"/>
+    <w:lsdException w:name="List Table 1 Light Accent 4" w:uiPriority="46"/>
+    <w:lsdException w:name="List Table 2 Accent 4" w:uiPriority="47"/>
+    <w:lsdException w:name="List Table 3 Accent 4" w:uiPriority="48"/>
+    <w:lsdException w:name="List Table 4 Accent 4" w:uiPriority="49"/>
+    <w:lsdException w:name="List Table 5 Dark Accent 4" w:uiPriority="50"/>
+    <w:lsdException w:name="List Table 6 Colorful Accent 4" w:uiPriority="51"/>
+    <w:lsdException w:name="List Table 7 Colorful Accent 4" w:uiPriority="52"/>
+    <w:lsdException w:name="List Table 1 Light Accent 5" w:uiPriority="46"/>
+    <w:lsdException w:name="List Table 2 Accent 5" w:uiPriority="47"/>
+    <w:lsdException w:name="List Table 3 Accent 5" w:uiPriority="48"/>
+    <w:lsdException w:name="List Table 4 Accent 5" w:uiPriority="49"/>
+    <w:lsdException w:name="List Table 5 Dark Accent 5" w:uiPriority="50"/>
+    <w:lsdException w:name="List Table 6 Colorful Accent 5" w:uiPriority="51"/>
+    <w:lsdException w:name="List Table 7 Colorful Accent 5" w:uiPriority="52"/>
+    <w:lsdException w:name="List Table 1 Light Accent 6" w:uiPriority="46"/>
+    <w:lsdException w:name="List Table 2 Accent 6" w:uiPriority="47"/>
+    <w:lsdException w:name="List Table 3 Accent 6" w:uiPriority="48"/>
+    <w:lsdException w:name="List Table 4 Accent 6" w:uiPriority="49"/>
+    <w:lsdException w:name="List Table 5 Dark Accent 6" w:uiPriority="50"/>
+    <w:lsdException w:name="List Table 6 Colorful Accent 6" w:uiPriority="51"/>
+    <w:lsdException w:name="List Table 7 Colorful Accent 6" w:uiPriority="52"/>
   </w:latentStyles>
   <w:style w:type="paragraph" w:default="1" w:styleId="Normal">
     <w:name w:val="Normal"/>
@@ -2566,7 +2626,7 @@
 </file>
 
 <file path=customXml/itemProps2.xml><?xml version="1.0" encoding="utf-8"?>
-<ds:datastoreItem xmlns:ds="http://schemas.openxmlformats.org/officeDocument/2006/customXml" ds:itemID="{ADCA1252-C88A-4DFF-89F5-53393753399E}">
+<ds:datastoreItem xmlns:ds="http://schemas.openxmlformats.org/officeDocument/2006/customXml" ds:itemID="{C2C449FF-F402-4F22-999E-39C99D05CDCE}">
   <ds:schemaRefs>
     <ds:schemaRef ds:uri="http://schemas.openxmlformats.org/officeDocument/2006/bibliography"/>
   </ds:schemaRefs>

</xml_diff>